<commit_message>
Added all descriptions in english into theorical.docx and exported pdf file
</commit_message>
<xml_diff>
--- a/HW.01/Answers/Theorical/Theorical-answers.docx
+++ b/HW.01/Answers/Theorical/Theorical-answers.docx
@@ -17,844 +17,46 @@
     </w:p>
     <w:p>
       <w:pPr>
-        <w:bidi/>
-        <w:rPr>
-          <w:lang w:bidi="fa-IR"/>
-        </w:rPr>
-      </w:pPr>
-      <w:r>
-        <w:rPr>
-          <w:rFonts w:hint="cs"/>
+        <w:rPr>
+          <w:lang w:bidi="fa-IR"/>
+        </w:rPr>
+      </w:pPr>
+      <w:r>
+        <w:rPr>
+          <w:lang w:bidi="fa-IR"/>
+        </w:rPr>
+        <w:t>In this question, we have to calculate the interpolation of the desired point</w:t>
+      </w:r>
+      <w:r>
+        <w:rPr>
           <w:rtl/>
           <w:lang w:bidi="fa-IR"/>
         </w:rPr>
-        <w:t xml:space="preserve">در این سوال ما باید </w:t>
-      </w:r>
-      <w:r>
-        <w:rPr>
-          <w:lang w:bidi="fa-IR"/>
-        </w:rPr>
-        <w:t>interpolation</w:t>
-      </w:r>
-      <w:r>
-        <w:rPr>
-          <w:rFonts w:hint="cs"/>
-          <w:rtl/>
-          <w:lang w:bidi="fa-IR"/>
-        </w:rPr>
-        <w:t xml:space="preserve"> نقطه‌ی مورد نظر رو حساب کنیم.</w:t>
+        <w:t>.</w:t>
       </w:r>
     </w:p>
     <w:p>
       <w:pPr>
-        <w:bidi/>
+        <w:rPr>
+          <w:lang w:bidi="fa-IR"/>
+        </w:rPr>
+      </w:pPr>
+      <w:r>
+        <w:rPr>
+          <w:lang w:bidi="fa-IR"/>
+        </w:rPr>
+        <w:t>When applying an inverse linear transformation and encountering pixels that are not exactly aligned with the grid of the source image, a good strategy is to use Bilinear Interpolation. Bilinear Interpolation takes the values of the four closest pixels in the source space and calculates a weighted average based on the distances. By doing this, the final pixel value is affected by the surrounding pixels, ensuring a smoother and more approximate transition. This method helps to minimize artifacts and maintain visual coherence in the converted image</w:t>
+      </w:r>
+      <w:r>
         <w:rPr>
           <w:rtl/>
           <w:lang w:bidi="fa-IR"/>
         </w:rPr>
-      </w:pPr>
-      <w:r>
-        <w:rPr>
-          <w:rtl/>
-          <w:lang w:bidi="fa-IR"/>
-        </w:rPr>
-        <w:t xml:space="preserve">هنگام اعمال </w:t>
-      </w:r>
-      <w:r>
-        <w:rPr>
-          <w:rFonts w:hint="cs"/>
-          <w:rtl/>
-          <w:lang w:bidi="fa-IR"/>
-        </w:rPr>
-        <w:t>ی</w:t>
-      </w:r>
-      <w:r>
-        <w:rPr>
-          <w:rFonts w:hint="eastAsia"/>
-          <w:rtl/>
-          <w:lang w:bidi="fa-IR"/>
-        </w:rPr>
-        <w:t>ک</w:t>
-      </w:r>
-      <w:r>
-        <w:rPr>
-          <w:rtl/>
-          <w:lang w:bidi="fa-IR"/>
-        </w:rPr>
-        <w:t xml:space="preserve"> تبد</w:t>
-      </w:r>
-      <w:r>
-        <w:rPr>
-          <w:rFonts w:hint="cs"/>
-          <w:rtl/>
-          <w:lang w:bidi="fa-IR"/>
-        </w:rPr>
-        <w:t>ی</w:t>
-      </w:r>
-      <w:r>
-        <w:rPr>
-          <w:rFonts w:hint="eastAsia"/>
-          <w:rtl/>
-          <w:lang w:bidi="fa-IR"/>
-        </w:rPr>
-        <w:t>ل</w:t>
-      </w:r>
-      <w:r>
-        <w:rPr>
-          <w:rtl/>
-          <w:lang w:bidi="fa-IR"/>
-        </w:rPr>
-        <w:t xml:space="preserve"> خط</w:t>
-      </w:r>
-      <w:r>
-        <w:rPr>
-          <w:rFonts w:hint="cs"/>
-          <w:rtl/>
-          <w:lang w:bidi="fa-IR"/>
-        </w:rPr>
-        <w:t>ی</w:t>
-      </w:r>
-      <w:r>
-        <w:rPr>
-          <w:rtl/>
-          <w:lang w:bidi="fa-IR"/>
-        </w:rPr>
-        <w:t xml:space="preserve"> معکوس و مواجهه با پ</w:t>
-      </w:r>
-      <w:r>
-        <w:rPr>
-          <w:rFonts w:hint="cs"/>
-          <w:rtl/>
-          <w:lang w:bidi="fa-IR"/>
-        </w:rPr>
-        <w:t>ی</w:t>
-      </w:r>
-      <w:r>
-        <w:rPr>
-          <w:rFonts w:hint="eastAsia"/>
-          <w:rtl/>
-          <w:lang w:bidi="fa-IR"/>
-        </w:rPr>
-        <w:t>کسل</w:t>
-      </w:r>
-      <w:r>
-        <w:rPr>
-          <w:rtl/>
-          <w:lang w:bidi="fa-IR"/>
-        </w:rPr>
-        <w:t xml:space="preserve"> ها</w:t>
-      </w:r>
-      <w:r>
-        <w:rPr>
-          <w:rFonts w:hint="cs"/>
-          <w:rtl/>
-          <w:lang w:bidi="fa-IR"/>
-        </w:rPr>
-        <w:t>یی</w:t>
-      </w:r>
-      <w:r>
-        <w:rPr>
-          <w:rtl/>
-          <w:lang w:bidi="fa-IR"/>
-        </w:rPr>
-        <w:t xml:space="preserve"> که دق</w:t>
-      </w:r>
-      <w:r>
-        <w:rPr>
-          <w:rFonts w:hint="cs"/>
-          <w:rtl/>
-          <w:lang w:bidi="fa-IR"/>
-        </w:rPr>
-        <w:t>ی</w:t>
-      </w:r>
-      <w:r>
-        <w:rPr>
-          <w:rFonts w:hint="eastAsia"/>
-          <w:rtl/>
-          <w:lang w:bidi="fa-IR"/>
-        </w:rPr>
-        <w:t>قاً</w:t>
-      </w:r>
-      <w:r>
-        <w:rPr>
-          <w:rtl/>
-          <w:lang w:bidi="fa-IR"/>
-        </w:rPr>
-        <w:t xml:space="preserve"> با شبکه تصو</w:t>
-      </w:r>
-      <w:r>
-        <w:rPr>
-          <w:rFonts w:hint="cs"/>
-          <w:rtl/>
-          <w:lang w:bidi="fa-IR"/>
-        </w:rPr>
-        <w:t>ی</w:t>
-      </w:r>
-      <w:r>
-        <w:rPr>
-          <w:rFonts w:hint="eastAsia"/>
-          <w:rtl/>
-          <w:lang w:bidi="fa-IR"/>
-        </w:rPr>
-        <w:t>ر</w:t>
-      </w:r>
-      <w:r>
-        <w:rPr>
-          <w:rtl/>
-          <w:lang w:bidi="fa-IR"/>
-        </w:rPr>
-        <w:t xml:space="preserve"> منبع همسو ن</w:t>
-      </w:r>
-      <w:r>
-        <w:rPr>
-          <w:rFonts w:hint="cs"/>
-          <w:rtl/>
-          <w:lang w:bidi="fa-IR"/>
-        </w:rPr>
-        <w:t>ی</w:t>
-      </w:r>
-      <w:r>
-        <w:rPr>
-          <w:rFonts w:hint="eastAsia"/>
-          <w:rtl/>
-          <w:lang w:bidi="fa-IR"/>
-        </w:rPr>
-        <w:t>ستند،</w:t>
-      </w:r>
-      <w:r>
-        <w:rPr>
-          <w:rtl/>
-          <w:lang w:bidi="fa-IR"/>
-        </w:rPr>
-        <w:t xml:space="preserve"> </w:t>
-      </w:r>
-      <w:r>
-        <w:rPr>
-          <w:rFonts w:hint="cs"/>
-          <w:rtl/>
-          <w:lang w:bidi="fa-IR"/>
-        </w:rPr>
-        <w:t>ی</w:t>
-      </w:r>
-      <w:r>
-        <w:rPr>
-          <w:rFonts w:hint="eastAsia"/>
-          <w:rtl/>
-          <w:lang w:bidi="fa-IR"/>
-        </w:rPr>
-        <w:t>ک</w:t>
-      </w:r>
-      <w:r>
-        <w:rPr>
-          <w:rtl/>
-          <w:lang w:bidi="fa-IR"/>
-        </w:rPr>
-        <w:t xml:space="preserve"> استراتژ</w:t>
-      </w:r>
-      <w:r>
-        <w:rPr>
-          <w:rFonts w:hint="cs"/>
-          <w:rtl/>
-          <w:lang w:bidi="fa-IR"/>
-        </w:rPr>
-        <w:t>ی</w:t>
-      </w:r>
-      <w:r>
-        <w:rPr>
-          <w:rtl/>
-          <w:lang w:bidi="fa-IR"/>
-        </w:rPr>
-        <w:t xml:space="preserve"> خوب استفاده از </w:t>
-      </w:r>
-      <w:r>
-        <w:rPr>
-          <w:lang w:bidi="fa-IR"/>
-        </w:rPr>
-        <w:t>Bilinear Interpolation</w:t>
-      </w:r>
-      <w:r>
-        <w:rPr>
-          <w:rtl/>
-          <w:lang w:bidi="fa-IR"/>
-        </w:rPr>
-        <w:t xml:space="preserve"> است. </w:t>
-      </w:r>
-      <w:r>
-        <w:rPr>
-          <w:lang w:bidi="fa-IR"/>
-        </w:rPr>
-        <w:t>Bilinear Interpolation</w:t>
-      </w:r>
-      <w:r>
-        <w:rPr>
-          <w:rtl/>
-          <w:lang w:bidi="fa-IR"/>
-        </w:rPr>
-        <w:t xml:space="preserve"> </w:t>
-      </w:r>
-      <w:r>
-        <w:rPr>
-          <w:rtl/>
-          <w:lang w:bidi="fa-IR"/>
-        </w:rPr>
-        <w:t>مقاد</w:t>
-      </w:r>
-      <w:r>
-        <w:rPr>
-          <w:rFonts w:hint="cs"/>
-          <w:rtl/>
-          <w:lang w:bidi="fa-IR"/>
-        </w:rPr>
-        <w:t>ی</w:t>
-      </w:r>
-      <w:r>
-        <w:rPr>
-          <w:rFonts w:hint="eastAsia"/>
-          <w:rtl/>
-          <w:lang w:bidi="fa-IR"/>
-        </w:rPr>
-        <w:t>ر</w:t>
-      </w:r>
-      <w:r>
-        <w:rPr>
-          <w:rtl/>
-          <w:lang w:bidi="fa-IR"/>
-        </w:rPr>
-        <w:t xml:space="preserve"> چهار نزد</w:t>
-      </w:r>
-      <w:r>
-        <w:rPr>
-          <w:rFonts w:hint="cs"/>
-          <w:rtl/>
-          <w:lang w:bidi="fa-IR"/>
-        </w:rPr>
-        <w:t>ی</w:t>
-      </w:r>
-      <w:r>
-        <w:rPr>
-          <w:rFonts w:hint="eastAsia"/>
-          <w:rtl/>
-          <w:lang w:bidi="fa-IR"/>
-        </w:rPr>
-        <w:t>کتر</w:t>
-      </w:r>
-      <w:r>
-        <w:rPr>
-          <w:rFonts w:hint="cs"/>
-          <w:rtl/>
-          <w:lang w:bidi="fa-IR"/>
-        </w:rPr>
-        <w:t>ی</w:t>
-      </w:r>
-      <w:r>
-        <w:rPr>
-          <w:rFonts w:hint="eastAsia"/>
-          <w:rtl/>
-          <w:lang w:bidi="fa-IR"/>
-        </w:rPr>
-        <w:t>ن</w:t>
-      </w:r>
-      <w:r>
-        <w:rPr>
-          <w:rtl/>
-          <w:lang w:bidi="fa-IR"/>
-        </w:rPr>
-        <w:t xml:space="preserve"> پ</w:t>
-      </w:r>
-      <w:r>
-        <w:rPr>
-          <w:rFonts w:hint="cs"/>
-          <w:rtl/>
-          <w:lang w:bidi="fa-IR"/>
-        </w:rPr>
-        <w:t>ی</w:t>
-      </w:r>
-      <w:r>
-        <w:rPr>
-          <w:rFonts w:hint="eastAsia"/>
-          <w:rtl/>
-          <w:lang w:bidi="fa-IR"/>
-        </w:rPr>
-        <w:t>کسل</w:t>
-      </w:r>
-      <w:r>
-        <w:rPr>
-          <w:rtl/>
-          <w:lang w:bidi="fa-IR"/>
-        </w:rPr>
-        <w:t xml:space="preserve"> در فضا</w:t>
-      </w:r>
-      <w:r>
-        <w:rPr>
-          <w:rFonts w:hint="cs"/>
-          <w:rtl/>
-          <w:lang w:bidi="fa-IR"/>
-        </w:rPr>
-        <w:t>ی</w:t>
-      </w:r>
-      <w:r>
-        <w:rPr>
-          <w:rtl/>
-          <w:lang w:bidi="fa-IR"/>
-        </w:rPr>
-        <w:t xml:space="preserve"> منبع را در نظر م</w:t>
-      </w:r>
-      <w:r>
-        <w:rPr>
-          <w:rFonts w:hint="cs"/>
-          <w:rtl/>
-          <w:lang w:bidi="fa-IR"/>
-        </w:rPr>
-        <w:t>ی</w:t>
-      </w:r>
-      <w:r>
-        <w:rPr>
-          <w:rtl/>
-          <w:lang w:bidi="fa-IR"/>
-        </w:rPr>
-        <w:t xml:space="preserve"> گ</w:t>
-      </w:r>
-      <w:r>
-        <w:rPr>
-          <w:rFonts w:hint="cs"/>
-          <w:rtl/>
-          <w:lang w:bidi="fa-IR"/>
-        </w:rPr>
-        <w:t>ی</w:t>
-      </w:r>
-      <w:r>
-        <w:rPr>
-          <w:rFonts w:hint="eastAsia"/>
-          <w:rtl/>
-          <w:lang w:bidi="fa-IR"/>
-        </w:rPr>
-        <w:t>رد</w:t>
-      </w:r>
-      <w:r>
-        <w:rPr>
-          <w:rtl/>
-          <w:lang w:bidi="fa-IR"/>
-        </w:rPr>
-        <w:t xml:space="preserve"> و م</w:t>
-      </w:r>
-      <w:r>
-        <w:rPr>
-          <w:rFonts w:hint="cs"/>
-          <w:rtl/>
-          <w:lang w:bidi="fa-IR"/>
-        </w:rPr>
-        <w:t>ی</w:t>
-      </w:r>
-      <w:r>
-        <w:rPr>
-          <w:rFonts w:hint="eastAsia"/>
-          <w:rtl/>
-          <w:lang w:bidi="fa-IR"/>
-        </w:rPr>
-        <w:t>انگ</w:t>
-      </w:r>
-      <w:r>
-        <w:rPr>
-          <w:rFonts w:hint="cs"/>
-          <w:rtl/>
-          <w:lang w:bidi="fa-IR"/>
-        </w:rPr>
-        <w:t>ی</w:t>
-      </w:r>
-      <w:r>
-        <w:rPr>
-          <w:rFonts w:hint="eastAsia"/>
-          <w:rtl/>
-          <w:lang w:bidi="fa-IR"/>
-        </w:rPr>
-        <w:t>ن</w:t>
-      </w:r>
-      <w:r>
-        <w:rPr>
-          <w:rtl/>
-          <w:lang w:bidi="fa-IR"/>
-        </w:rPr>
-        <w:t xml:space="preserve"> وزن</w:t>
-      </w:r>
-      <w:r>
-        <w:rPr>
-          <w:rFonts w:hint="cs"/>
-          <w:rtl/>
-          <w:lang w:bidi="fa-IR"/>
-        </w:rPr>
-        <w:t>ی</w:t>
-      </w:r>
-      <w:r>
-        <w:rPr>
-          <w:rtl/>
-          <w:lang w:bidi="fa-IR"/>
-        </w:rPr>
-        <w:t xml:space="preserve"> را بر اساس فواصل محاسبه م</w:t>
-      </w:r>
-      <w:r>
-        <w:rPr>
-          <w:rFonts w:hint="cs"/>
-          <w:rtl/>
-          <w:lang w:bidi="fa-IR"/>
-        </w:rPr>
-        <w:t>ی</w:t>
-      </w:r>
-      <w:r>
-        <w:rPr>
-          <w:rtl/>
-          <w:lang w:bidi="fa-IR"/>
-        </w:rPr>
-        <w:t xml:space="preserve"> کند. با انجام ا</w:t>
-      </w:r>
-      <w:r>
-        <w:rPr>
-          <w:rFonts w:hint="cs"/>
-          <w:rtl/>
-          <w:lang w:bidi="fa-IR"/>
-        </w:rPr>
-        <w:t>ی</w:t>
-      </w:r>
-      <w:r>
-        <w:rPr>
-          <w:rFonts w:hint="eastAsia"/>
-          <w:rtl/>
-          <w:lang w:bidi="fa-IR"/>
-        </w:rPr>
-        <w:t>ن</w:t>
-      </w:r>
-      <w:r>
-        <w:rPr>
-          <w:rtl/>
-          <w:lang w:bidi="fa-IR"/>
-        </w:rPr>
-        <w:t xml:space="preserve"> کار، مقدار پ</w:t>
-      </w:r>
-      <w:r>
-        <w:rPr>
-          <w:rFonts w:hint="cs"/>
-          <w:rtl/>
-          <w:lang w:bidi="fa-IR"/>
-        </w:rPr>
-        <w:t>ی</w:t>
-      </w:r>
-      <w:r>
-        <w:rPr>
-          <w:rFonts w:hint="eastAsia"/>
-          <w:rtl/>
-          <w:lang w:bidi="fa-IR"/>
-        </w:rPr>
-        <w:t>کسل</w:t>
-      </w:r>
-      <w:r>
-        <w:rPr>
-          <w:rtl/>
-          <w:lang w:bidi="fa-IR"/>
-        </w:rPr>
-        <w:t xml:space="preserve"> نها</w:t>
-      </w:r>
-      <w:r>
-        <w:rPr>
-          <w:rFonts w:hint="cs"/>
-          <w:rtl/>
-          <w:lang w:bidi="fa-IR"/>
-        </w:rPr>
-        <w:t>یی</w:t>
-      </w:r>
-      <w:r>
-        <w:rPr>
-          <w:rtl/>
-          <w:lang w:bidi="fa-IR"/>
-        </w:rPr>
-        <w:t xml:space="preserve"> تحت تأث</w:t>
-      </w:r>
-      <w:r>
-        <w:rPr>
-          <w:rFonts w:hint="cs"/>
-          <w:rtl/>
-          <w:lang w:bidi="fa-IR"/>
-        </w:rPr>
-        <w:t>ی</w:t>
-      </w:r>
-      <w:r>
-        <w:rPr>
-          <w:rFonts w:hint="eastAsia"/>
-          <w:rtl/>
-          <w:lang w:bidi="fa-IR"/>
-        </w:rPr>
-        <w:t>ر</w:t>
-      </w:r>
-      <w:r>
-        <w:rPr>
-          <w:rtl/>
-          <w:lang w:bidi="fa-IR"/>
-        </w:rPr>
-        <w:t xml:space="preserve"> پ</w:t>
-      </w:r>
-      <w:r>
-        <w:rPr>
-          <w:rFonts w:hint="cs"/>
-          <w:rtl/>
-          <w:lang w:bidi="fa-IR"/>
-        </w:rPr>
-        <w:t>ی</w:t>
-      </w:r>
-      <w:r>
-        <w:rPr>
-          <w:rFonts w:hint="eastAsia"/>
-          <w:rtl/>
-          <w:lang w:bidi="fa-IR"/>
-        </w:rPr>
-        <w:t>کسل‌ها</w:t>
-      </w:r>
-      <w:r>
-        <w:rPr>
-          <w:rFonts w:hint="cs"/>
-          <w:rtl/>
-          <w:lang w:bidi="fa-IR"/>
-        </w:rPr>
-        <w:t>ی</w:t>
-      </w:r>
-      <w:r>
-        <w:rPr>
-          <w:rtl/>
-          <w:lang w:bidi="fa-IR"/>
-        </w:rPr>
-        <w:t xml:space="preserve"> اطراف قرار م</w:t>
-      </w:r>
-      <w:r>
-        <w:rPr>
-          <w:rFonts w:hint="cs"/>
-          <w:rtl/>
-          <w:lang w:bidi="fa-IR"/>
-        </w:rPr>
-        <w:t>ی‌</w:t>
-      </w:r>
-      <w:r>
-        <w:rPr>
-          <w:rFonts w:hint="eastAsia"/>
-          <w:rtl/>
-          <w:lang w:bidi="fa-IR"/>
-        </w:rPr>
-        <w:t>گ</w:t>
-      </w:r>
-      <w:r>
-        <w:rPr>
-          <w:rFonts w:hint="cs"/>
-          <w:rtl/>
-          <w:lang w:bidi="fa-IR"/>
-        </w:rPr>
-        <w:t>ی</w:t>
-      </w:r>
-      <w:r>
-        <w:rPr>
-          <w:rFonts w:hint="eastAsia"/>
-          <w:rtl/>
-          <w:lang w:bidi="fa-IR"/>
-        </w:rPr>
-        <w:t>رد</w:t>
-      </w:r>
-      <w:r>
-        <w:rPr>
-          <w:rtl/>
-          <w:lang w:bidi="fa-IR"/>
-        </w:rPr>
-        <w:t xml:space="preserve"> و انتقال نرم‌تر و تقر</w:t>
-      </w:r>
-      <w:r>
-        <w:rPr>
-          <w:rFonts w:hint="cs"/>
-          <w:rtl/>
-          <w:lang w:bidi="fa-IR"/>
-        </w:rPr>
-        <w:t>ی</w:t>
-      </w:r>
-      <w:r>
-        <w:rPr>
-          <w:rFonts w:hint="eastAsia"/>
-          <w:rtl/>
-          <w:lang w:bidi="fa-IR"/>
-        </w:rPr>
-        <w:t>ب</w:t>
-      </w:r>
-      <w:r>
-        <w:rPr>
-          <w:rFonts w:hint="cs"/>
-          <w:rtl/>
-          <w:lang w:bidi="fa-IR"/>
-        </w:rPr>
-        <w:t>ی</w:t>
-      </w:r>
-      <w:r>
-        <w:rPr>
-          <w:rtl/>
-          <w:lang w:bidi="fa-IR"/>
-        </w:rPr>
-        <w:t xml:space="preserve"> را تضم</w:t>
-      </w:r>
-      <w:r>
-        <w:rPr>
-          <w:rFonts w:hint="cs"/>
-          <w:rtl/>
-          <w:lang w:bidi="fa-IR"/>
-        </w:rPr>
-        <w:t>ی</w:t>
-      </w:r>
-      <w:r>
-        <w:rPr>
-          <w:rFonts w:hint="eastAsia"/>
-          <w:rtl/>
-          <w:lang w:bidi="fa-IR"/>
-        </w:rPr>
-        <w:t>ن</w:t>
-      </w:r>
-      <w:r>
-        <w:rPr>
-          <w:rtl/>
-          <w:lang w:bidi="fa-IR"/>
-        </w:rPr>
-        <w:t xml:space="preserve"> م</w:t>
-      </w:r>
-      <w:r>
-        <w:rPr>
-          <w:rFonts w:hint="cs"/>
-          <w:rtl/>
-          <w:lang w:bidi="fa-IR"/>
-        </w:rPr>
-        <w:t>ی‌</w:t>
-      </w:r>
-      <w:r>
-        <w:rPr>
-          <w:rFonts w:hint="eastAsia"/>
-          <w:rtl/>
-          <w:lang w:bidi="fa-IR"/>
-        </w:rPr>
-        <w:t>کند</w:t>
-      </w:r>
-      <w:r>
-        <w:rPr>
-          <w:rtl/>
-          <w:lang w:bidi="fa-IR"/>
-        </w:rPr>
-        <w:t>. ا</w:t>
-      </w:r>
-      <w:r>
-        <w:rPr>
-          <w:rFonts w:hint="cs"/>
-          <w:rtl/>
-          <w:lang w:bidi="fa-IR"/>
-        </w:rPr>
-        <w:t>ی</w:t>
-      </w:r>
-      <w:r>
-        <w:rPr>
-          <w:rFonts w:hint="eastAsia"/>
-          <w:rtl/>
-          <w:lang w:bidi="fa-IR"/>
-        </w:rPr>
-        <w:t>ن</w:t>
-      </w:r>
-      <w:r>
-        <w:rPr>
-          <w:rtl/>
-          <w:lang w:bidi="fa-IR"/>
-        </w:rPr>
-        <w:t xml:space="preserve"> روش به به حداقل رساندن مصنوعات و حفظ انسجام بصر</w:t>
-      </w:r>
-      <w:r>
-        <w:rPr>
-          <w:rFonts w:hint="cs"/>
-          <w:rtl/>
-          <w:lang w:bidi="fa-IR"/>
-        </w:rPr>
-        <w:t>ی</w:t>
-      </w:r>
-      <w:r>
-        <w:rPr>
-          <w:rtl/>
-          <w:lang w:bidi="fa-IR"/>
-        </w:rPr>
-        <w:t xml:space="preserve"> در تصو</w:t>
-      </w:r>
-      <w:r>
-        <w:rPr>
-          <w:rFonts w:hint="cs"/>
-          <w:rtl/>
-          <w:lang w:bidi="fa-IR"/>
-        </w:rPr>
-        <w:t>ی</w:t>
-      </w:r>
-      <w:r>
-        <w:rPr>
-          <w:rFonts w:hint="eastAsia"/>
-          <w:rtl/>
-          <w:lang w:bidi="fa-IR"/>
-        </w:rPr>
-        <w:t>ر</w:t>
-      </w:r>
-      <w:r>
-        <w:rPr>
-          <w:rtl/>
-          <w:lang w:bidi="fa-IR"/>
-        </w:rPr>
-        <w:t xml:space="preserve"> تبد</w:t>
-      </w:r>
-      <w:r>
-        <w:rPr>
-          <w:rFonts w:hint="cs"/>
-          <w:rtl/>
-          <w:lang w:bidi="fa-IR"/>
-        </w:rPr>
-        <w:t>ی</w:t>
-      </w:r>
-      <w:r>
-        <w:rPr>
-          <w:rFonts w:hint="eastAsia"/>
-          <w:rtl/>
-          <w:lang w:bidi="fa-IR"/>
-        </w:rPr>
-        <w:t>ل</w:t>
-      </w:r>
-      <w:r>
-        <w:rPr>
-          <w:rtl/>
-          <w:lang w:bidi="fa-IR"/>
-        </w:rPr>
-        <w:t xml:space="preserve"> شده ک</w:t>
-      </w:r>
-      <w:r>
-        <w:rPr>
-          <w:rFonts w:hint="eastAsia"/>
-          <w:rtl/>
-          <w:lang w:bidi="fa-IR"/>
-        </w:rPr>
-        <w:t>مک</w:t>
-      </w:r>
-      <w:r>
-        <w:rPr>
-          <w:rtl/>
-          <w:lang w:bidi="fa-IR"/>
-        </w:rPr>
-        <w:t xml:space="preserve"> م</w:t>
-      </w:r>
-      <w:r>
-        <w:rPr>
-          <w:rFonts w:hint="cs"/>
-          <w:rtl/>
-          <w:lang w:bidi="fa-IR"/>
-        </w:rPr>
-        <w:t>ی</w:t>
-      </w:r>
-      <w:r>
-        <w:rPr>
-          <w:rtl/>
-          <w:lang w:bidi="fa-IR"/>
-        </w:rPr>
-        <w:t xml:space="preserve"> کند.</w:t>
+        <w:t>.</w:t>
       </w:r>
     </w:p>
     <w:p>
       <w:pPr>
-        <w:bidi/>
         <w:rPr>
           <w:rtl/>
           <w:lang w:bidi="fa-IR"/>
@@ -862,25 +64,16 @@
       </w:pPr>
       <w:r>
         <w:rPr>
-          <w:rFonts w:hint="cs"/>
+          <w:lang w:bidi="fa-IR"/>
+        </w:rPr>
+        <w:t>According to the location of the desired point, we use the Bilinear Interpolation method. According to the following formula, we can find the location of the desired point</w:t>
+      </w:r>
+      <w:r>
+        <w:rPr>
           <w:rtl/>
           <w:lang w:bidi="fa-IR"/>
         </w:rPr>
-        <w:t xml:space="preserve">با توجه به منطقه قرارگیری نقطه‌ی مورد نظر، از روش </w:t>
-      </w:r>
-      <w:r>
-        <w:rPr>
-          <w:lang w:bidi="fa-IR"/>
-        </w:rPr>
-        <w:t>Bilinear Interpolation</w:t>
-      </w:r>
-      <w:r>
-        <w:rPr>
-          <w:rFonts w:hint="cs"/>
-          <w:rtl/>
-          <w:lang w:bidi="fa-IR"/>
-        </w:rPr>
-        <w:t xml:space="preserve"> استفاده میکنیم. با توجه به فرمول زیر میتونیم منطقه قرارگیری نقطه‌ی مورد نظر را بیابیم:</w:t>
+        <w:t>:</w:t>
       </w:r>
     </w:p>
     <w:p>
@@ -907,8 +100,6 @@
         </w:rPr>
         <w:t>(</w:t>
       </w:r>
-      <w:proofErr w:type="spellStart"/>
-      <w:proofErr w:type="gramStart"/>
       <w:r>
         <w:rPr>
           <w:rStyle w:val="mord"/>
@@ -933,8 +124,6 @@
         </w:rPr>
         <w:t>y</w:t>
       </w:r>
-      <w:proofErr w:type="spellEnd"/>
-      <w:proofErr w:type="gramEnd"/>
       <w:r>
         <w:rPr>
           <w:rStyle w:val="mclose"/>
@@ -1205,15 +394,7 @@
           <w:sz w:val="17"/>
           <w:szCs w:val="17"/>
         </w:rPr>
-        <w:t>1</w:t>
-      </w:r>
-      <w:r>
-        <w:rPr>
-          <w:rStyle w:val="mord"/>
-          <w:sz w:val="17"/>
-          <w:szCs w:val="17"/>
-        </w:rPr>
-        <w:t>1</w:t>
+        <w:t>11</w:t>
       </w:r>
       <w:r>
         <w:rPr>
@@ -1237,144 +418,59 @@
     </w:p>
     <w:p>
       <w:pPr>
-        <w:bidi/>
-        <w:rPr>
-          <w:lang w:bidi="fa-IR"/>
-        </w:rPr>
-      </w:pPr>
-      <w:r>
-        <w:rPr>
-          <w:rFonts w:hint="cs"/>
+        <w:rPr>
+          <w:lang w:bidi="fa-IR"/>
+        </w:rPr>
+      </w:pPr>
+      <w:r>
+        <w:rPr>
+          <w:lang w:bidi="fa-IR"/>
+        </w:rPr>
+        <w:t xml:space="preserve">In this formula, the value of f(x,y) is the same as the interpolation value and the values of </w:t>
+      </w:r>
+      <m:oMath>
+        <m:sSub>
+          <m:sSubPr>
+            <m:ctrlPr>
+              <w:rPr>
+                <w:rFonts w:ascii="Cambria Math" w:hAnsi="Cambria Math"/>
+                <w:i/>
+                <w:lang w:bidi="fa-IR"/>
+              </w:rPr>
+            </m:ctrlPr>
+          </m:sSubPr>
+          <m:e>
+            <m:r>
+              <w:rPr>
+                <w:rFonts w:ascii="Cambria Math" w:hAnsi="Cambria Math"/>
+                <w:lang w:bidi="fa-IR"/>
+              </w:rPr>
+              <m:t>f</m:t>
+            </m:r>
+          </m:e>
+          <m:sub>
+            <m:r>
+              <w:rPr>
+                <w:rFonts w:ascii="Cambria Math" w:hAnsi="Cambria Math"/>
+                <w:lang w:bidi="fa-IR"/>
+              </w:rPr>
+              <m:t>i,j</m:t>
+            </m:r>
+          </m:sub>
+        </m:sSub>
+      </m:oMath>
+      <w:r>
+        <w:rPr>
+          <w:lang w:bidi="fa-IR"/>
+        </w:rPr>
+        <w:t xml:space="preserve"> are the values of the pixels around the desired pixel, where i and j are correct values</w:t>
+      </w:r>
+      <w:r>
+        <w:rPr>
           <w:rtl/>
           <w:lang w:bidi="fa-IR"/>
         </w:rPr>
-        <w:t xml:space="preserve">در این فرمول مقدار </w:t>
-      </w:r>
-      <w:r>
-        <w:rPr>
-          <w:rStyle w:val="mord"/>
-          <w:rFonts w:ascii="KaTeX_Math" w:hAnsi="KaTeX_Math"/>
-          <w:i/>
-          <w:iCs/>
-        </w:rPr>
-        <w:t>f</w:t>
-      </w:r>
-      <w:r>
-        <w:rPr>
-          <w:rStyle w:val="mopen"/>
-        </w:rPr>
-        <w:t>(</w:t>
-      </w:r>
-      <w:proofErr w:type="spellStart"/>
-      <w:r>
-        <w:rPr>
-          <w:rStyle w:val="mord"/>
-          <w:rFonts w:ascii="KaTeX_Math" w:hAnsi="KaTeX_Math"/>
-          <w:i/>
-          <w:iCs/>
-        </w:rPr>
-        <w:t>x</w:t>
-      </w:r>
-      <w:r>
-        <w:rPr>
-          <w:rStyle w:val="mpunct"/>
-        </w:rPr>
-        <w:t>,</w:t>
-      </w:r>
-      <w:r>
-        <w:rPr>
-          <w:rStyle w:val="mord"/>
-          <w:rFonts w:ascii="KaTeX_Math" w:hAnsi="KaTeX_Math"/>
-          <w:i/>
-          <w:iCs/>
-        </w:rPr>
-        <w:t>y</w:t>
-      </w:r>
-      <w:proofErr w:type="spellEnd"/>
-      <w:r>
-        <w:rPr>
-          <w:rStyle w:val="mclose"/>
-        </w:rPr>
-        <w:t>)</w:t>
-      </w:r>
-      <w:r>
-        <w:rPr>
-          <w:rFonts w:hint="cs"/>
-          <w:rtl/>
-          <w:lang w:bidi="fa-IR"/>
-        </w:rPr>
-        <w:t xml:space="preserve"> همان مقدار </w:t>
-      </w:r>
-      <w:r>
-        <w:rPr>
-          <w:lang w:bidi="fa-IR"/>
-        </w:rPr>
-        <w:t>interpolation</w:t>
-      </w:r>
-      <w:r>
-        <w:rPr>
-          <w:rFonts w:hint="cs"/>
-          <w:rtl/>
-          <w:lang w:bidi="fa-IR"/>
-        </w:rPr>
-        <w:t xml:space="preserve"> و مقادیر </w:t>
-      </w:r>
-      <w:proofErr w:type="spellStart"/>
-      <w:r>
-        <w:rPr>
-          <w:rStyle w:val="mord"/>
-          <w:rFonts w:ascii="KaTeX_Math" w:hAnsi="KaTeX_Math"/>
-          <w:i/>
-          <w:iCs/>
-        </w:rPr>
-        <w:t>f</w:t>
-      </w:r>
-      <w:r>
-        <w:rPr>
-          <w:rStyle w:val="mord"/>
-          <w:sz w:val="17"/>
-          <w:szCs w:val="17"/>
-        </w:rPr>
-        <w:t>ij</w:t>
-      </w:r>
-      <w:proofErr w:type="spellEnd"/>
-      <w:r>
-        <w:rPr>
-          <w:rFonts w:hint="cs"/>
-          <w:rtl/>
-          <w:lang w:bidi="fa-IR"/>
-        </w:rPr>
-        <w:t xml:space="preserve"> نیز مقادیر پیکسل‌های اطراف پیکسل مورد نظر هستند که </w:t>
-      </w:r>
-      <w:proofErr w:type="spellStart"/>
-      <w:r>
-        <w:rPr>
-          <w:lang w:bidi="fa-IR"/>
-        </w:rPr>
-        <w:t>i</w:t>
-      </w:r>
-      <w:proofErr w:type="spellEnd"/>
-      <w:r>
-        <w:rPr>
-          <w:rFonts w:hint="cs"/>
-          <w:rtl/>
-          <w:lang w:bidi="fa-IR"/>
-        </w:rPr>
-        <w:t xml:space="preserve"> و </w:t>
-      </w:r>
-      <w:r>
-        <w:rPr>
-          <w:lang w:bidi="fa-IR"/>
-        </w:rPr>
-        <w:t>j</w:t>
-      </w:r>
-      <w:r>
-        <w:rPr>
-          <w:rFonts w:hint="cs"/>
-          <w:rtl/>
-          <w:lang w:bidi="fa-IR"/>
-        </w:rPr>
-        <w:t xml:space="preserve"> مقادیر صحیح هستند.</w:t>
+        <w:t>.</w:t>
       </w:r>
     </w:p>
     <w:p>
@@ -1609,21 +705,7 @@
                   <w:rFonts w:ascii="Cambria Math" w:hAnsi="Cambria Math"/>
                   <w:lang w:bidi="fa-IR"/>
                 </w:rPr>
-                <m:t>x</m:t>
-              </m:r>
-              <m:r>
-                <w:rPr>
-                  <w:rFonts w:ascii="Cambria Math" w:hAnsi="Cambria Math"/>
-                  <w:lang w:bidi="fa-IR"/>
-                </w:rPr>
-                <m:t>+1</m:t>
-              </m:r>
-              <m:r>
-                <w:rPr>
-                  <w:rFonts w:ascii="Cambria Math" w:hAnsi="Cambria Math"/>
-                  <w:lang w:bidi="fa-IR"/>
-                </w:rPr>
-                <m:t>,y+1</m:t>
+                <m:t>x+1,y+1</m:t>
               </m:r>
             </m:e>
           </m:d>
@@ -1644,14 +726,7 @@
               <w:rFonts w:ascii="Cambria Math" w:hAnsi="Cambria Math"/>
               <w:lang w:bidi="fa-IR"/>
             </w:rPr>
-            <m:t>+</m:t>
-          </m:r>
-          <m:r>
-            <w:rPr>
-              <w:rFonts w:ascii="Cambria Math" w:hAnsi="Cambria Math"/>
-              <w:lang w:bidi="fa-IR"/>
-            </w:rPr>
-            <m:t>y</m:t>
+            <m:t>+y</m:t>
           </m:r>
           <m:d>
             <m:dPr>
@@ -1797,34 +872,37 @@
           <w:rFonts w:eastAsiaTheme="minorEastAsia"/>
           <w:lang w:bidi="fa-IR"/>
         </w:rPr>
-        <w:lastRenderedPageBreak/>
         <w:t>Q2.</w:t>
       </w:r>
     </w:p>
     <w:p>
       <w:pPr>
-        <w:bidi/>
+        <w:rPr>
+          <w:rFonts w:eastAsiaTheme="minorEastAsia"/>
+          <w:lang w:bidi="fa-IR"/>
+        </w:rPr>
+      </w:pPr>
+      <w:r>
+        <w:rPr>
+          <w:rFonts w:eastAsiaTheme="minorEastAsia"/>
+          <w:lang w:bidi="fa-IR"/>
+        </w:rPr>
+        <w:t>Here</w:t>
+      </w:r>
+      <w:r>
+        <w:rPr>
+          <w:rFonts w:eastAsiaTheme="minorEastAsia"/>
+          <w:lang w:bidi="fa-IR"/>
+        </w:rPr>
+        <w:t>, according to the location of the pixel that does not have a value, we obtain its value by one of the following methods</w:t>
+      </w:r>
+      <w:r>
         <w:rPr>
           <w:rFonts w:eastAsiaTheme="minorEastAsia"/>
           <w:rtl/>
           <w:lang w:bidi="fa-IR"/>
         </w:rPr>
-      </w:pPr>
-      <w:r>
-        <w:rPr>
-          <w:rFonts w:eastAsiaTheme="minorEastAsia" w:hint="cs"/>
-          <w:rtl/>
-          <w:lang w:bidi="fa-IR"/>
-        </w:rPr>
-        <w:t>در این سوال، با توجه به محل قرارگیری پیکسلی که مقدار ندارد، مقدار آن را با یکی از روش</w:t>
-      </w:r>
-      <w:r>
-        <w:rPr>
-          <w:rFonts w:eastAsiaTheme="minorEastAsia" w:hint="cs"/>
-          <w:rtl/>
-          <w:lang w:bidi="fa-IR"/>
-        </w:rPr>
-        <w:t>‌های زیر به دست می‌آوریم:</w:t>
+        <w:t>:</w:t>
       </w:r>
     </w:p>
     <w:p>
@@ -1832,44 +910,27 @@
         <w:pStyle w:val="ListParagraph"/>
         <w:numPr>
           <w:ilvl w:val="0"/>
-          <w:numId w:val="2"/>
+          <w:numId w:val="3"/>
         </w:numPr>
-        <w:bidi/>
-        <w:rPr>
-          <w:rFonts w:eastAsiaTheme="minorEastAsia"/>
-          <w:lang w:bidi="fa-IR"/>
-        </w:rPr>
-      </w:pPr>
-      <w:r>
-        <w:rPr>
-          <w:rFonts w:eastAsiaTheme="minorEastAsia"/>
-          <w:lang w:bidi="fa-IR"/>
-        </w:rPr>
-        <w:t>Linear</w:t>
-      </w:r>
-      <w:r>
-        <w:rPr>
-          <w:rFonts w:eastAsiaTheme="minorEastAsia" w:hint="cs"/>
+        <w:rPr>
+          <w:rFonts w:eastAsiaTheme="minorEastAsia"/>
+          <w:lang w:bidi="fa-IR"/>
+        </w:rPr>
+      </w:pPr>
+      <w:r>
+        <w:rPr>
+          <w:rFonts w:eastAsiaTheme="minorEastAsia"/>
+          <w:lang w:bidi="fa-IR"/>
+        </w:rPr>
+        <w:t>Linear: If only 2 pixels around the desired pixel have the correct value, we put the average of the sum of the values of the 2 neighboring pixels as the pixel value</w:t>
+      </w:r>
+      <w:r>
+        <w:rPr>
+          <w:rFonts w:eastAsiaTheme="minorEastAsia"/>
           <w:rtl/>
           <w:lang w:bidi="fa-IR"/>
         </w:rPr>
-        <w:t>: اگر فقط 2 پیکسل در اطراف پیکسل مورد نظر دارای مقدار صحیح باشند،</w:t>
-      </w:r>
-      <w:r>
-        <w:rPr>
-          <w:rFonts w:eastAsiaTheme="minorEastAsia" w:hint="cs"/>
-          <w:rtl/>
-          <w:lang w:bidi="fa-IR"/>
-        </w:rPr>
-        <w:t xml:space="preserve"> </w:t>
-      </w:r>
-      <w:r>
-        <w:rPr>
-          <w:rFonts w:eastAsiaTheme="minorEastAsia" w:hint="cs"/>
-          <w:rtl/>
-          <w:lang w:bidi="fa-IR"/>
-        </w:rPr>
-        <w:t>میانگین مجموع مقدار 2 پیکسل کناری را به عنوان مقدار پیکسل قرار می‌دهیم.</w:t>
+        <w:t>.</w:t>
       </w:r>
     </w:p>
     <w:p>
@@ -1877,75 +938,27 @@
         <w:pStyle w:val="ListParagraph"/>
         <w:numPr>
           <w:ilvl w:val="0"/>
-          <w:numId w:val="2"/>
+          <w:numId w:val="3"/>
         </w:numPr>
-        <w:bidi/>
-        <w:rPr>
-          <w:rFonts w:eastAsiaTheme="minorEastAsia"/>
-          <w:lang w:bidi="fa-IR"/>
-        </w:rPr>
-      </w:pPr>
-      <w:r>
-        <w:rPr>
-          <w:rFonts w:eastAsiaTheme="minorEastAsia"/>
-          <w:lang w:bidi="fa-IR"/>
-        </w:rPr>
-        <w:t>Bil</w:t>
-      </w:r>
-      <w:r>
-        <w:rPr>
-          <w:rFonts w:eastAsiaTheme="minorEastAsia"/>
-          <w:lang w:bidi="fa-IR"/>
-        </w:rPr>
-        <w:t>inear</w:t>
-      </w:r>
-      <w:r>
-        <w:rPr>
-          <w:rFonts w:eastAsiaTheme="minorEastAsia" w:hint="cs"/>
+        <w:rPr>
+          <w:rFonts w:eastAsiaTheme="minorEastAsia"/>
+          <w:lang w:bidi="fa-IR"/>
+        </w:rPr>
+      </w:pPr>
+      <w:r>
+        <w:rPr>
+          <w:rFonts w:eastAsiaTheme="minorEastAsia"/>
+          <w:lang w:bidi="fa-IR"/>
+        </w:rPr>
+        <w:t>Bilinear: If 4 pixels around the desired pixel have the correct value, we put the average sum of the values of the 4 adjacent pixels as the pixel value</w:t>
+      </w:r>
+      <w:r>
+        <w:rPr>
+          <w:rFonts w:eastAsiaTheme="minorEastAsia"/>
           <w:rtl/>
           <w:lang w:bidi="fa-IR"/>
         </w:rPr>
-        <w:t xml:space="preserve">: اگر </w:t>
-      </w:r>
-      <w:r>
-        <w:rPr>
-          <w:rFonts w:eastAsiaTheme="minorEastAsia" w:hint="cs"/>
-          <w:rtl/>
-          <w:lang w:bidi="fa-IR"/>
-        </w:rPr>
-        <w:t>4</w:t>
-      </w:r>
-      <w:r>
-        <w:rPr>
-          <w:rFonts w:eastAsiaTheme="minorEastAsia" w:hint="cs"/>
-          <w:rtl/>
-          <w:lang w:bidi="fa-IR"/>
-        </w:rPr>
-        <w:t xml:space="preserve"> پیکسل در اطراف پیکسل مورد نظر دارای مقدار صحیح باشند،</w:t>
-      </w:r>
-      <w:r>
-        <w:rPr>
-          <w:rFonts w:eastAsiaTheme="minorEastAsia" w:hint="cs"/>
-          <w:rtl/>
-          <w:lang w:bidi="fa-IR"/>
-        </w:rPr>
-        <w:t xml:space="preserve"> میانگین مجموع مقدار </w:t>
-      </w:r>
-      <w:r>
-        <w:rPr>
-          <w:rFonts w:eastAsiaTheme="minorEastAsia" w:hint="cs"/>
-          <w:rtl/>
-          <w:lang w:bidi="fa-IR"/>
-        </w:rPr>
-        <w:t>4</w:t>
-      </w:r>
-      <w:r>
-        <w:rPr>
-          <w:rFonts w:eastAsiaTheme="minorEastAsia" w:hint="cs"/>
-          <w:rtl/>
-          <w:lang w:bidi="fa-IR"/>
-        </w:rPr>
-        <w:t xml:space="preserve"> پیکسل کناری را به عنوان مقدار پیکسل قرار می‌دهیم.</w:t>
+        <w:t>.</w:t>
       </w:r>
     </w:p>
     <w:p>
@@ -1998,15 +1011,6 @@
         <w:bidi/>
         <w:rPr>
           <w:rFonts w:eastAsiaTheme="minorEastAsia"/>
-          <w:lang w:bidi="fa-IR"/>
-        </w:rPr>
-      </w:pPr>
-    </w:p>
-    <w:p>
-      <w:pPr>
-        <w:bidi/>
-        <w:rPr>
-          <w:rFonts w:eastAsiaTheme="minorEastAsia" w:hint="cs"/>
           <w:rtl/>
           <w:lang w:bidi="fa-IR"/>
         </w:rPr>
@@ -3554,28 +2558,13 @@
           <w:rFonts w:eastAsiaTheme="minorEastAsia"/>
           <w:lang w:bidi="fa-IR"/>
         </w:rPr>
-      </w:pPr>
-      <w:r>
-        <w:rPr>
-          <w:rFonts w:eastAsiaTheme="minorEastAsia"/>
-          <w:lang w:bidi="fa-IR"/>
-        </w:rPr>
-        <w:t xml:space="preserve">A = (107 + 110) / 2 </w:t>
-      </w:r>
-      <w:r>
-        <w:rPr>
-          <w:rFonts w:eastAsiaTheme="minorEastAsia"/>
-          <w:lang w:bidi="fa-IR"/>
-        </w:rPr>
-        <w:t>= 59</w:t>
-      </w:r>
-      <w:r>
-        <w:rPr>
-          <w:rFonts w:eastAsiaTheme="minorEastAsia"/>
-          <w:lang w:bidi="fa-IR"/>
-        </w:rPr>
-        <w:t xml:space="preserve"> </w:t>
-      </w:r>
+        <w:sectPr>
+          <w:pgSz w:w="11906" w:h="16838" w:code="9"/>
+          <w:pgMar w:top="1440" w:right="1440" w:bottom="1440" w:left="1440" w:header="720" w:footer="720" w:gutter="0"/>
+          <w:cols w:space="720"/>
+          <w:docGrid w:linePitch="435"/>
+        </w:sectPr>
+      </w:pPr>
     </w:p>
     <w:p>
       <w:pPr>
@@ -3589,35 +2578,14 @@
           <w:rFonts w:eastAsiaTheme="minorEastAsia"/>
           <w:lang w:bidi="fa-IR"/>
         </w:rPr>
-        <w:t>B</w:t>
-      </w:r>
-      <w:r>
-        <w:rPr>
-          <w:rFonts w:eastAsiaTheme="minorEastAsia"/>
-          <w:lang w:bidi="fa-IR"/>
-        </w:rPr>
-        <w:t xml:space="preserve"> = (</w:t>
-      </w:r>
-      <w:r>
-        <w:rPr>
-          <w:rFonts w:eastAsiaTheme="minorEastAsia"/>
-          <w:lang w:bidi="fa-IR"/>
-        </w:rPr>
-        <w:t>106</w:t>
-      </w:r>
-      <w:r>
-        <w:rPr>
-          <w:rFonts w:eastAsiaTheme="minorEastAsia"/>
-          <w:lang w:bidi="fa-IR"/>
-        </w:rPr>
-        <w:t xml:space="preserve"> + 110) / 2 = </w:t>
-      </w:r>
-      <w:r>
-        <w:rPr>
-          <w:rFonts w:eastAsiaTheme="minorEastAsia"/>
-          <w:lang w:bidi="fa-IR"/>
-        </w:rPr>
-        <w:t>58</w:t>
+        <w:t xml:space="preserve">A = (107 + 110) / 2 </w:t>
+      </w:r>
+      <w:r>
+        <w:rPr>
+          <w:rFonts w:eastAsiaTheme="minorEastAsia"/>
+          <w:lang w:bidi="fa-IR"/>
+        </w:rPr>
+        <w:t>= 59</w:t>
       </w:r>
       <w:r>
         <w:rPr>
@@ -3639,14 +2607,7 @@
           <w:rFonts w:eastAsiaTheme="minorEastAsia"/>
           <w:lang w:bidi="fa-IR"/>
         </w:rPr>
-        <w:t>C</w:t>
-      </w:r>
-      <w:r>
-        <w:rPr>
-          <w:rFonts w:eastAsiaTheme="minorEastAsia"/>
-          <w:lang w:bidi="fa-IR"/>
-        </w:rPr>
-        <w:t xml:space="preserve"> = (107 + </w:t>
+        <w:t>B = (</w:t>
       </w:r>
       <w:r>
         <w:rPr>
@@ -3660,14 +2621,14 @@
           <w:rFonts w:eastAsiaTheme="minorEastAsia"/>
           <w:lang w:bidi="fa-IR"/>
         </w:rPr>
-        <w:t xml:space="preserve">) / 2 = </w:t>
-      </w:r>
-      <w:r>
-        <w:rPr>
-          <w:rFonts w:eastAsiaTheme="minorEastAsia"/>
-          <w:lang w:bidi="fa-IR"/>
-        </w:rPr>
-        <w:t>107</w:t>
+        <w:t xml:space="preserve"> + 110) / 2 = </w:t>
+      </w:r>
+      <w:r>
+        <w:rPr>
+          <w:rFonts w:eastAsiaTheme="minorEastAsia"/>
+          <w:lang w:bidi="fa-IR"/>
+        </w:rPr>
+        <w:t>58</w:t>
       </w:r>
       <w:r>
         <w:rPr>
@@ -3689,63 +2650,28 @@
           <w:rFonts w:eastAsiaTheme="minorEastAsia"/>
           <w:lang w:bidi="fa-IR"/>
         </w:rPr>
-        <w:t>D</w:t>
-      </w:r>
-      <w:r>
-        <w:rPr>
-          <w:rFonts w:eastAsiaTheme="minorEastAsia"/>
-          <w:lang w:bidi="fa-IR"/>
-        </w:rPr>
-        <w:t xml:space="preserve"> = (</w:t>
-      </w:r>
-      <w:r>
-        <w:rPr>
-          <w:rFonts w:eastAsiaTheme="minorEastAsia"/>
-          <w:lang w:bidi="fa-IR"/>
-        </w:rPr>
-        <w:t>59</w:t>
-      </w:r>
-      <w:r>
-        <w:rPr>
-          <w:rFonts w:eastAsiaTheme="minorEastAsia"/>
-          <w:lang w:bidi="fa-IR"/>
-        </w:rPr>
-        <w:t xml:space="preserve"> + </w:t>
-      </w:r>
-      <w:r>
-        <w:rPr>
-          <w:rFonts w:eastAsiaTheme="minorEastAsia"/>
-          <w:lang w:bidi="fa-IR"/>
-        </w:rPr>
-        <w:t>107 + 108 + 106</w:t>
-      </w:r>
-      <w:r>
-        <w:rPr>
-          <w:rFonts w:eastAsiaTheme="minorEastAsia"/>
-          <w:lang w:bidi="fa-IR"/>
-        </w:rPr>
-        <w:t xml:space="preserve">) / </w:t>
-      </w:r>
-      <w:r>
-        <w:rPr>
-          <w:rFonts w:eastAsiaTheme="minorEastAsia"/>
-          <w:lang w:bidi="fa-IR"/>
-        </w:rPr>
-        <w:t>4</w:t>
-      </w:r>
-      <w:r>
-        <w:rPr>
-          <w:rFonts w:eastAsiaTheme="minorEastAsia"/>
-          <w:lang w:bidi="fa-IR"/>
-        </w:rPr>
-        <w:t xml:space="preserve"> = </w:t>
-      </w:r>
-      <w:r>
-        <w:rPr>
-          <w:rFonts w:eastAsiaTheme="minorEastAsia"/>
-          <w:lang w:bidi="fa-IR"/>
-        </w:rPr>
-        <w:t>95</w:t>
+        <w:t xml:space="preserve">C = (107 + </w:t>
+      </w:r>
+      <w:r>
+        <w:rPr>
+          <w:rFonts w:eastAsiaTheme="minorEastAsia"/>
+          <w:lang w:bidi="fa-IR"/>
+        </w:rPr>
+        <w:t>106</w:t>
+      </w:r>
+      <w:r>
+        <w:rPr>
+          <w:rFonts w:eastAsiaTheme="minorEastAsia"/>
+          <w:lang w:bidi="fa-IR"/>
+        </w:rPr>
+        <w:t xml:space="preserve">) / 2 = </w:t>
+      </w:r>
+      <w:r>
+        <w:rPr>
+          <w:rFonts w:eastAsiaTheme="minorEastAsia"/>
+          <w:lang w:bidi="fa-IR"/>
+        </w:rPr>
+        <w:t>107</w:t>
       </w:r>
       <w:r>
         <w:rPr>
@@ -3767,35 +2693,56 @@
           <w:rFonts w:eastAsiaTheme="minorEastAsia"/>
           <w:lang w:bidi="fa-IR"/>
         </w:rPr>
-        <w:t>E</w:t>
-      </w:r>
-      <w:r>
-        <w:rPr>
-          <w:rFonts w:eastAsiaTheme="minorEastAsia"/>
-          <w:lang w:bidi="fa-IR"/>
-        </w:rPr>
-        <w:t xml:space="preserve"> = (</w:t>
-      </w:r>
-      <w:r>
-        <w:rPr>
-          <w:rFonts w:eastAsiaTheme="minorEastAsia"/>
-          <w:lang w:bidi="fa-IR"/>
-        </w:rPr>
-        <w:t>105</w:t>
-      </w:r>
-      <w:r>
-        <w:rPr>
-          <w:rFonts w:eastAsiaTheme="minorEastAsia"/>
-          <w:lang w:bidi="fa-IR"/>
-        </w:rPr>
-        <w:t xml:space="preserve"> + 110) / 2 = </w:t>
-      </w:r>
-      <w:r>
-        <w:rPr>
-          <w:rFonts w:eastAsiaTheme="minorEastAsia"/>
-          <w:lang w:bidi="fa-IR"/>
-        </w:rPr>
-        <w:t>108</w:t>
+        <w:t>D = (</w:t>
+      </w:r>
+      <w:r>
+        <w:rPr>
+          <w:rFonts w:eastAsiaTheme="minorEastAsia"/>
+          <w:lang w:bidi="fa-IR"/>
+        </w:rPr>
+        <w:t>59</w:t>
+      </w:r>
+      <w:r>
+        <w:rPr>
+          <w:rFonts w:eastAsiaTheme="minorEastAsia"/>
+          <w:lang w:bidi="fa-IR"/>
+        </w:rPr>
+        <w:t xml:space="preserve"> + </w:t>
+      </w:r>
+      <w:r>
+        <w:rPr>
+          <w:rFonts w:eastAsiaTheme="minorEastAsia"/>
+          <w:lang w:bidi="fa-IR"/>
+        </w:rPr>
+        <w:t>107 + 108 + 106</w:t>
+      </w:r>
+      <w:r>
+        <w:rPr>
+          <w:rFonts w:eastAsiaTheme="minorEastAsia"/>
+          <w:lang w:bidi="fa-IR"/>
+        </w:rPr>
+        <w:t xml:space="preserve">) / </w:t>
+      </w:r>
+      <w:r>
+        <w:rPr>
+          <w:rFonts w:eastAsiaTheme="minorEastAsia"/>
+          <w:lang w:bidi="fa-IR"/>
+        </w:rPr>
+        <w:t>4</w:t>
+      </w:r>
+      <w:r>
+        <w:rPr>
+          <w:rFonts w:eastAsiaTheme="minorEastAsia"/>
+          <w:lang w:bidi="fa-IR"/>
+        </w:rPr>
+        <w:t xml:space="preserve"> = </w:t>
+      </w:r>
+      <w:r>
+        <w:rPr>
+          <w:rFonts w:eastAsiaTheme="minorEastAsia"/>
+          <w:lang w:bidi="fa-IR"/>
+        </w:rPr>
+        <w:t>95</w:t>
       </w:r>
       <w:r>
         <w:rPr>
@@ -3817,63 +2764,28 @@
           <w:rFonts w:eastAsiaTheme="minorEastAsia"/>
           <w:lang w:bidi="fa-IR"/>
         </w:rPr>
-        <w:t>F</w:t>
-      </w:r>
-      <w:r>
-        <w:rPr>
-          <w:rFonts w:eastAsiaTheme="minorEastAsia"/>
-          <w:lang w:bidi="fa-IR"/>
-        </w:rPr>
-        <w:t xml:space="preserve"> = (</w:t>
-      </w:r>
-      <w:r>
-        <w:rPr>
-          <w:rFonts w:eastAsiaTheme="minorEastAsia"/>
-          <w:lang w:bidi="fa-IR"/>
-        </w:rPr>
-        <w:t>58</w:t>
-      </w:r>
-      <w:r>
-        <w:rPr>
-          <w:rFonts w:eastAsiaTheme="minorEastAsia"/>
-          <w:lang w:bidi="fa-IR"/>
-        </w:rPr>
-        <w:t xml:space="preserve"> + </w:t>
-      </w:r>
-      <w:r>
-        <w:rPr>
-          <w:rFonts w:eastAsiaTheme="minorEastAsia"/>
-          <w:lang w:bidi="fa-IR"/>
-        </w:rPr>
-        <w:t>108 + 105 + 105</w:t>
-      </w:r>
-      <w:r>
-        <w:rPr>
-          <w:rFonts w:eastAsiaTheme="minorEastAsia"/>
-          <w:lang w:bidi="fa-IR"/>
-        </w:rPr>
-        <w:t xml:space="preserve">) / </w:t>
-      </w:r>
-      <w:r>
-        <w:rPr>
-          <w:rFonts w:eastAsiaTheme="minorEastAsia"/>
-          <w:lang w:bidi="fa-IR"/>
-        </w:rPr>
-        <w:t>4</w:t>
-      </w:r>
-      <w:r>
-        <w:rPr>
-          <w:rFonts w:eastAsiaTheme="minorEastAsia"/>
-          <w:lang w:bidi="fa-IR"/>
-        </w:rPr>
-        <w:t xml:space="preserve"> = </w:t>
-      </w:r>
-      <w:r>
-        <w:rPr>
-          <w:rFonts w:eastAsiaTheme="minorEastAsia"/>
-          <w:lang w:bidi="fa-IR"/>
-        </w:rPr>
-        <w:t>94</w:t>
+        <w:t>E = (</w:t>
+      </w:r>
+      <w:r>
+        <w:rPr>
+          <w:rFonts w:eastAsiaTheme="minorEastAsia"/>
+          <w:lang w:bidi="fa-IR"/>
+        </w:rPr>
+        <w:t>105</w:t>
+      </w:r>
+      <w:r>
+        <w:rPr>
+          <w:rFonts w:eastAsiaTheme="minorEastAsia"/>
+          <w:lang w:bidi="fa-IR"/>
+        </w:rPr>
+        <w:t xml:space="preserve"> + 110) / 2 = </w:t>
+      </w:r>
+      <w:r>
+        <w:rPr>
+          <w:rFonts w:eastAsiaTheme="minorEastAsia"/>
+          <w:lang w:bidi="fa-IR"/>
+        </w:rPr>
+        <w:t>108</w:t>
       </w:r>
       <w:r>
         <w:rPr>
@@ -3895,21 +2807,14 @@
           <w:rFonts w:eastAsiaTheme="minorEastAsia"/>
           <w:lang w:bidi="fa-IR"/>
         </w:rPr>
-        <w:t>G</w:t>
-      </w:r>
-      <w:r>
-        <w:rPr>
-          <w:rFonts w:eastAsiaTheme="minorEastAsia"/>
-          <w:lang w:bidi="fa-IR"/>
-        </w:rPr>
-        <w:t xml:space="preserve"> = (</w:t>
-      </w:r>
-      <w:r>
-        <w:rPr>
-          <w:rFonts w:eastAsiaTheme="minorEastAsia"/>
-          <w:lang w:bidi="fa-IR"/>
-        </w:rPr>
-        <w:t>106</w:t>
+        <w:t>F = (</w:t>
+      </w:r>
+      <w:r>
+        <w:rPr>
+          <w:rFonts w:eastAsiaTheme="minorEastAsia"/>
+          <w:lang w:bidi="fa-IR"/>
+        </w:rPr>
+        <w:t>58</w:t>
       </w:r>
       <w:r>
         <w:rPr>
@@ -3923,21 +2828,35 @@
           <w:rFonts w:eastAsiaTheme="minorEastAsia"/>
           <w:lang w:bidi="fa-IR"/>
         </w:rPr>
-        <w:t>104</w:t>
-      </w:r>
-      <w:r>
-        <w:rPr>
-          <w:rFonts w:eastAsiaTheme="minorEastAsia"/>
-          <w:lang w:bidi="fa-IR"/>
-        </w:rPr>
-        <w:t xml:space="preserve">) / 2 = </w:t>
-      </w:r>
-      <w:r>
-        <w:rPr>
-          <w:rFonts w:eastAsiaTheme="minorEastAsia"/>
-          <w:lang w:bidi="fa-IR"/>
-        </w:rPr>
-        <w:t>105</w:t>
+        <w:t>108 + 105 + 105</w:t>
+      </w:r>
+      <w:r>
+        <w:rPr>
+          <w:rFonts w:eastAsiaTheme="minorEastAsia"/>
+          <w:lang w:bidi="fa-IR"/>
+        </w:rPr>
+        <w:t xml:space="preserve">) / </w:t>
+      </w:r>
+      <w:r>
+        <w:rPr>
+          <w:rFonts w:eastAsiaTheme="minorEastAsia"/>
+          <w:lang w:bidi="fa-IR"/>
+        </w:rPr>
+        <w:t>4</w:t>
+      </w:r>
+      <w:r>
+        <w:rPr>
+          <w:rFonts w:eastAsiaTheme="minorEastAsia"/>
+          <w:lang w:bidi="fa-IR"/>
+        </w:rPr>
+        <w:t xml:space="preserve"> = </w:t>
+      </w:r>
+      <w:r>
+        <w:rPr>
+          <w:rFonts w:eastAsiaTheme="minorEastAsia"/>
+          <w:lang w:bidi="fa-IR"/>
+        </w:rPr>
+        <w:t>94</w:t>
       </w:r>
       <w:r>
         <w:rPr>
@@ -3959,14 +2878,7 @@
           <w:rFonts w:eastAsiaTheme="minorEastAsia"/>
           <w:lang w:bidi="fa-IR"/>
         </w:rPr>
-        <w:t>H</w:t>
-      </w:r>
-      <w:r>
-        <w:rPr>
-          <w:rFonts w:eastAsiaTheme="minorEastAsia"/>
-          <w:lang w:bidi="fa-IR"/>
-        </w:rPr>
-        <w:t xml:space="preserve"> = (</w:t>
+        <w:t>G = (</w:t>
       </w:r>
       <w:r>
         <w:rPr>
@@ -3980,14 +2892,14 @@
           <w:rFonts w:eastAsiaTheme="minorEastAsia"/>
           <w:lang w:bidi="fa-IR"/>
         </w:rPr>
-        <w:t xml:space="preserve"> +</w:t>
-      </w:r>
-      <w:r>
-        <w:rPr>
-          <w:rFonts w:eastAsiaTheme="minorEastAsia"/>
-          <w:lang w:bidi="fa-IR"/>
-        </w:rPr>
-        <w:t xml:space="preserve"> 105</w:t>
+        <w:t xml:space="preserve"> + </w:t>
+      </w:r>
+      <w:r>
+        <w:rPr>
+          <w:rFonts w:eastAsiaTheme="minorEastAsia"/>
+          <w:lang w:bidi="fa-IR"/>
+        </w:rPr>
+        <w:t>104</w:t>
       </w:r>
       <w:r>
         <w:rPr>
@@ -4001,7 +2913,7 @@
           <w:rFonts w:eastAsiaTheme="minorEastAsia"/>
           <w:lang w:bidi="fa-IR"/>
         </w:rPr>
-        <w:t>106</w:t>
+        <w:t>105</w:t>
       </w:r>
       <w:r>
         <w:rPr>
@@ -4023,35 +2935,28 @@
           <w:rFonts w:eastAsiaTheme="minorEastAsia"/>
           <w:lang w:bidi="fa-IR"/>
         </w:rPr>
-        <w:t>I</w:t>
-      </w:r>
-      <w:r>
-        <w:rPr>
-          <w:rFonts w:eastAsiaTheme="minorEastAsia"/>
-          <w:lang w:bidi="fa-IR"/>
-        </w:rPr>
-        <w:t xml:space="preserve"> = (10</w:t>
-      </w:r>
-      <w:r>
-        <w:rPr>
-          <w:rFonts w:eastAsiaTheme="minorEastAsia"/>
-          <w:lang w:bidi="fa-IR"/>
-        </w:rPr>
-        <w:t>5</w:t>
-      </w:r>
-      <w:r>
-        <w:rPr>
-          <w:rFonts w:eastAsiaTheme="minorEastAsia"/>
-          <w:lang w:bidi="fa-IR"/>
-        </w:rPr>
-        <w:t xml:space="preserve"> + 1</w:t>
-      </w:r>
-      <w:r>
-        <w:rPr>
-          <w:rFonts w:eastAsiaTheme="minorEastAsia"/>
-          <w:lang w:bidi="fa-IR"/>
-        </w:rPr>
-        <w:t>04</w:t>
+        <w:t>H = (</w:t>
+      </w:r>
+      <w:r>
+        <w:rPr>
+          <w:rFonts w:eastAsiaTheme="minorEastAsia"/>
+          <w:lang w:bidi="fa-IR"/>
+        </w:rPr>
+        <w:t>106</w:t>
+      </w:r>
+      <w:r>
+        <w:rPr>
+          <w:rFonts w:eastAsiaTheme="minorEastAsia"/>
+          <w:lang w:bidi="fa-IR"/>
+        </w:rPr>
+        <w:t xml:space="preserve"> +</w:t>
+      </w:r>
+      <w:r>
+        <w:rPr>
+          <w:rFonts w:eastAsiaTheme="minorEastAsia"/>
+          <w:lang w:bidi="fa-IR"/>
+        </w:rPr>
+        <w:t xml:space="preserve"> 105</w:t>
       </w:r>
       <w:r>
         <w:rPr>
@@ -4065,7 +2970,7 @@
           <w:rFonts w:eastAsiaTheme="minorEastAsia"/>
           <w:lang w:bidi="fa-IR"/>
         </w:rPr>
-        <w:t>105</w:t>
+        <w:t>106</w:t>
       </w:r>
       <w:r>
         <w:rPr>
@@ -4087,35 +2992,28 @@
           <w:rFonts w:eastAsiaTheme="minorEastAsia"/>
           <w:lang w:bidi="fa-IR"/>
         </w:rPr>
-        <w:t>J</w:t>
-      </w:r>
-      <w:r>
-        <w:rPr>
-          <w:rFonts w:eastAsiaTheme="minorEastAsia"/>
-          <w:lang w:bidi="fa-IR"/>
-        </w:rPr>
-        <w:t xml:space="preserve"> = (</w:t>
-      </w:r>
-      <w:r>
-        <w:rPr>
-          <w:rFonts w:eastAsiaTheme="minorEastAsia"/>
-          <w:lang w:bidi="fa-IR"/>
-        </w:rPr>
-        <w:t>138</w:t>
-      </w:r>
-      <w:r>
-        <w:rPr>
-          <w:rFonts w:eastAsiaTheme="minorEastAsia"/>
-          <w:lang w:bidi="fa-IR"/>
-        </w:rPr>
-        <w:t xml:space="preserve"> + </w:t>
-      </w:r>
-      <w:r>
-        <w:rPr>
-          <w:rFonts w:eastAsiaTheme="minorEastAsia"/>
-          <w:lang w:bidi="fa-IR"/>
-        </w:rPr>
-        <w:t>106</w:t>
+        <w:t>I = (10</w:t>
+      </w:r>
+      <w:r>
+        <w:rPr>
+          <w:rFonts w:eastAsiaTheme="minorEastAsia"/>
+          <w:lang w:bidi="fa-IR"/>
+        </w:rPr>
+        <w:t>5</w:t>
+      </w:r>
+      <w:r>
+        <w:rPr>
+          <w:rFonts w:eastAsiaTheme="minorEastAsia"/>
+          <w:lang w:bidi="fa-IR"/>
+        </w:rPr>
+        <w:t xml:space="preserve"> + 1</w:t>
+      </w:r>
+      <w:r>
+        <w:rPr>
+          <w:rFonts w:eastAsiaTheme="minorEastAsia"/>
+          <w:lang w:bidi="fa-IR"/>
+        </w:rPr>
+        <w:t>04</w:t>
       </w:r>
       <w:r>
         <w:rPr>
@@ -4129,7 +3027,7 @@
           <w:rFonts w:eastAsiaTheme="minorEastAsia"/>
           <w:lang w:bidi="fa-IR"/>
         </w:rPr>
-        <w:t>122</w:t>
+        <w:t>105</w:t>
       </w:r>
       <w:r>
         <w:rPr>
@@ -4151,14 +3049,21 @@
           <w:rFonts w:eastAsiaTheme="minorEastAsia"/>
           <w:lang w:bidi="fa-IR"/>
         </w:rPr>
-        <w:t>K</w:t>
-      </w:r>
-      <w:r>
-        <w:rPr>
-          <w:rFonts w:eastAsiaTheme="minorEastAsia"/>
-          <w:lang w:bidi="fa-IR"/>
-        </w:rPr>
-        <w:t xml:space="preserve"> = (</w:t>
+        <w:t>J = (</w:t>
+      </w:r>
+      <w:r>
+        <w:rPr>
+          <w:rFonts w:eastAsiaTheme="minorEastAsia"/>
+          <w:lang w:bidi="fa-IR"/>
+        </w:rPr>
+        <w:t>138</w:t>
+      </w:r>
+      <w:r>
+        <w:rPr>
+          <w:rFonts w:eastAsiaTheme="minorEastAsia"/>
+          <w:lang w:bidi="fa-IR"/>
+        </w:rPr>
+        <w:t xml:space="preserve"> + </w:t>
       </w:r>
       <w:r>
         <w:rPr>
@@ -4172,42 +3077,14 @@
           <w:rFonts w:eastAsiaTheme="minorEastAsia"/>
           <w:lang w:bidi="fa-IR"/>
         </w:rPr>
-        <w:t xml:space="preserve"> + </w:t>
-      </w:r>
-      <w:r>
-        <w:rPr>
-          <w:rFonts w:eastAsiaTheme="minorEastAsia"/>
-          <w:lang w:bidi="fa-IR"/>
-        </w:rPr>
-        <w:t>122 + 124 + 140</w:t>
-      </w:r>
-      <w:r>
-        <w:rPr>
-          <w:rFonts w:eastAsiaTheme="minorEastAsia"/>
-          <w:lang w:bidi="fa-IR"/>
-        </w:rPr>
-        <w:t xml:space="preserve">) / </w:t>
-      </w:r>
-      <w:r>
-        <w:rPr>
-          <w:rFonts w:eastAsiaTheme="minorEastAsia"/>
-          <w:lang w:bidi="fa-IR"/>
-        </w:rPr>
-        <w:t>4</w:t>
-      </w:r>
-      <w:r>
-        <w:rPr>
-          <w:rFonts w:eastAsiaTheme="minorEastAsia"/>
-          <w:lang w:bidi="fa-IR"/>
-        </w:rPr>
-        <w:t xml:space="preserve"> = </w:t>
-      </w:r>
-      <w:r>
-        <w:rPr>
-          <w:rFonts w:eastAsiaTheme="minorEastAsia"/>
-          <w:lang w:bidi="fa-IR"/>
-        </w:rPr>
-        <w:t>123</w:t>
+        <w:t xml:space="preserve">) / 2 = </w:t>
+      </w:r>
+      <w:r>
+        <w:rPr>
+          <w:rFonts w:eastAsiaTheme="minorEastAsia"/>
+          <w:lang w:bidi="fa-IR"/>
+        </w:rPr>
+        <w:t>122</w:t>
       </w:r>
       <w:r>
         <w:rPr>
@@ -4229,21 +3106,14 @@
           <w:rFonts w:eastAsiaTheme="minorEastAsia"/>
           <w:lang w:bidi="fa-IR"/>
         </w:rPr>
-        <w:t>L</w:t>
-      </w:r>
-      <w:r>
-        <w:rPr>
-          <w:rFonts w:eastAsiaTheme="minorEastAsia"/>
-          <w:lang w:bidi="fa-IR"/>
-        </w:rPr>
-        <w:t xml:space="preserve"> = (</w:t>
-      </w:r>
-      <w:r>
-        <w:rPr>
-          <w:rFonts w:eastAsiaTheme="minorEastAsia"/>
-          <w:lang w:bidi="fa-IR"/>
-        </w:rPr>
-        <w:t>105</w:t>
+        <w:t>K = (</w:t>
+      </w:r>
+      <w:r>
+        <w:rPr>
+          <w:rFonts w:eastAsiaTheme="minorEastAsia"/>
+          <w:lang w:bidi="fa-IR"/>
+        </w:rPr>
+        <w:t>106</w:t>
       </w:r>
       <w:r>
         <w:rPr>
@@ -4257,21 +3127,35 @@
           <w:rFonts w:eastAsiaTheme="minorEastAsia"/>
           <w:lang w:bidi="fa-IR"/>
         </w:rPr>
-        <w:t>142</w:t>
-      </w:r>
-      <w:r>
-        <w:rPr>
-          <w:rFonts w:eastAsiaTheme="minorEastAsia"/>
-          <w:lang w:bidi="fa-IR"/>
-        </w:rPr>
-        <w:t xml:space="preserve">) / 2 = </w:t>
-      </w:r>
-      <w:r>
-        <w:rPr>
-          <w:rFonts w:eastAsiaTheme="minorEastAsia"/>
-          <w:lang w:bidi="fa-IR"/>
-        </w:rPr>
-        <w:t>124</w:t>
+        <w:t>122 + 124 + 140</w:t>
+      </w:r>
+      <w:r>
+        <w:rPr>
+          <w:rFonts w:eastAsiaTheme="minorEastAsia"/>
+          <w:lang w:bidi="fa-IR"/>
+        </w:rPr>
+        <w:t xml:space="preserve">) / </w:t>
+      </w:r>
+      <w:r>
+        <w:rPr>
+          <w:rFonts w:eastAsiaTheme="minorEastAsia"/>
+          <w:lang w:bidi="fa-IR"/>
+        </w:rPr>
+        <w:t>4</w:t>
+      </w:r>
+      <w:r>
+        <w:rPr>
+          <w:rFonts w:eastAsiaTheme="minorEastAsia"/>
+          <w:lang w:bidi="fa-IR"/>
+        </w:rPr>
+        <w:t xml:space="preserve"> = </w:t>
+      </w:r>
+      <w:r>
+        <w:rPr>
+          <w:rFonts w:eastAsiaTheme="minorEastAsia"/>
+          <w:lang w:bidi="fa-IR"/>
+        </w:rPr>
+        <w:t>123</w:t>
       </w:r>
       <w:r>
         <w:rPr>
@@ -4293,14 +3177,7 @@
           <w:rFonts w:eastAsiaTheme="minorEastAsia"/>
           <w:lang w:bidi="fa-IR"/>
         </w:rPr>
-        <w:t>M</w:t>
-      </w:r>
-      <w:r>
-        <w:rPr>
-          <w:rFonts w:eastAsiaTheme="minorEastAsia"/>
-          <w:lang w:bidi="fa-IR"/>
-        </w:rPr>
-        <w:t xml:space="preserve"> = (</w:t>
+        <w:t>L = (</w:t>
       </w:r>
       <w:r>
         <w:rPr>
@@ -4321,42 +3198,21 @@
           <w:rFonts w:eastAsiaTheme="minorEastAsia"/>
           <w:lang w:bidi="fa-IR"/>
         </w:rPr>
-        <w:t>124 + 122 + 141</w:t>
-      </w:r>
-      <w:r>
-        <w:rPr>
-          <w:rFonts w:eastAsiaTheme="minorEastAsia"/>
-          <w:lang w:bidi="fa-IR"/>
-        </w:rPr>
-        <w:t xml:space="preserve">) / </w:t>
-      </w:r>
-      <w:r>
-        <w:rPr>
-          <w:rFonts w:eastAsiaTheme="minorEastAsia"/>
-          <w:lang w:bidi="fa-IR"/>
-        </w:rPr>
-        <w:t>4</w:t>
-      </w:r>
-      <w:r>
-        <w:rPr>
-          <w:rFonts w:eastAsiaTheme="minorEastAsia"/>
-          <w:lang w:bidi="fa-IR"/>
-        </w:rPr>
-        <w:t xml:space="preserve"> = </w:t>
-      </w:r>
-      <w:r>
-        <w:rPr>
-          <w:rFonts w:eastAsiaTheme="minorEastAsia"/>
-          <w:lang w:bidi="fa-IR"/>
-        </w:rPr>
-        <w:t>12</w:t>
-      </w:r>
-      <w:r>
-        <w:rPr>
-          <w:rFonts w:eastAsiaTheme="minorEastAsia"/>
-          <w:lang w:bidi="fa-IR"/>
-        </w:rPr>
-        <w:t>3</w:t>
+        <w:t>142</w:t>
+      </w:r>
+      <w:r>
+        <w:rPr>
+          <w:rFonts w:eastAsiaTheme="minorEastAsia"/>
+          <w:lang w:bidi="fa-IR"/>
+        </w:rPr>
+        <w:t xml:space="preserve">) / 2 = </w:t>
+      </w:r>
+      <w:r>
+        <w:rPr>
+          <w:rFonts w:eastAsiaTheme="minorEastAsia"/>
+          <w:lang w:bidi="fa-IR"/>
+        </w:rPr>
+        <w:t>124</w:t>
       </w:r>
       <w:r>
         <w:rPr>
@@ -4378,21 +3234,14 @@
           <w:rFonts w:eastAsiaTheme="minorEastAsia"/>
           <w:lang w:bidi="fa-IR"/>
         </w:rPr>
-        <w:t xml:space="preserve">N </w:t>
-      </w:r>
-      <w:r>
-        <w:rPr>
-          <w:rFonts w:eastAsiaTheme="minorEastAsia"/>
-          <w:lang w:bidi="fa-IR"/>
-        </w:rPr>
-        <w:t>= (</w:t>
-      </w:r>
-      <w:r>
-        <w:rPr>
-          <w:rFonts w:eastAsiaTheme="minorEastAsia"/>
-          <w:lang w:bidi="fa-IR"/>
-        </w:rPr>
-        <w:t>104</w:t>
+        <w:t>M = (</w:t>
+      </w:r>
+      <w:r>
+        <w:rPr>
+          <w:rFonts w:eastAsiaTheme="minorEastAsia"/>
+          <w:lang w:bidi="fa-IR"/>
+        </w:rPr>
+        <w:t>105</w:t>
       </w:r>
       <w:r>
         <w:rPr>
@@ -4406,21 +3255,42 @@
           <w:rFonts w:eastAsiaTheme="minorEastAsia"/>
           <w:lang w:bidi="fa-IR"/>
         </w:rPr>
-        <w:t>140</w:t>
-      </w:r>
-      <w:r>
-        <w:rPr>
-          <w:rFonts w:eastAsiaTheme="minorEastAsia"/>
-          <w:lang w:bidi="fa-IR"/>
-        </w:rPr>
-        <w:t xml:space="preserve">) / 2 = </w:t>
-      </w:r>
-      <w:r>
-        <w:rPr>
-          <w:rFonts w:eastAsiaTheme="minorEastAsia"/>
-          <w:lang w:bidi="fa-IR"/>
-        </w:rPr>
-        <w:t>122</w:t>
+        <w:t>124 + 122 + 141</w:t>
+      </w:r>
+      <w:r>
+        <w:rPr>
+          <w:rFonts w:eastAsiaTheme="minorEastAsia"/>
+          <w:lang w:bidi="fa-IR"/>
+        </w:rPr>
+        <w:t xml:space="preserve">) / </w:t>
+      </w:r>
+      <w:r>
+        <w:rPr>
+          <w:rFonts w:eastAsiaTheme="minorEastAsia"/>
+          <w:lang w:bidi="fa-IR"/>
+        </w:rPr>
+        <w:t>4</w:t>
+      </w:r>
+      <w:r>
+        <w:rPr>
+          <w:rFonts w:eastAsiaTheme="minorEastAsia"/>
+          <w:lang w:bidi="fa-IR"/>
+        </w:rPr>
+        <w:t xml:space="preserve"> = </w:t>
+      </w:r>
+      <w:r>
+        <w:rPr>
+          <w:rFonts w:eastAsiaTheme="minorEastAsia"/>
+          <w:lang w:bidi="fa-IR"/>
+        </w:rPr>
+        <w:t>12</w:t>
+      </w:r>
+      <w:r>
+        <w:rPr>
+          <w:rFonts w:eastAsiaTheme="minorEastAsia"/>
+          <w:lang w:bidi="fa-IR"/>
+        </w:rPr>
+        <w:t>3</w:t>
       </w:r>
       <w:r>
         <w:rPr>
@@ -4442,22 +3312,14 @@
           <w:rFonts w:eastAsiaTheme="minorEastAsia"/>
           <w:lang w:bidi="fa-IR"/>
         </w:rPr>
-        <w:lastRenderedPageBreak/>
-        <w:t>O</w:t>
-      </w:r>
-      <w:r>
-        <w:rPr>
-          <w:rFonts w:eastAsiaTheme="minorEastAsia"/>
-          <w:lang w:bidi="fa-IR"/>
-        </w:rPr>
-        <w:t xml:space="preserve"> = (</w:t>
-      </w:r>
-      <w:r>
-        <w:rPr>
-          <w:rFonts w:eastAsiaTheme="minorEastAsia"/>
-          <w:lang w:bidi="fa-IR"/>
-        </w:rPr>
-        <w:t>142</w:t>
+        <w:t>N = (</w:t>
+      </w:r>
+      <w:r>
+        <w:rPr>
+          <w:rFonts w:eastAsiaTheme="minorEastAsia"/>
+          <w:lang w:bidi="fa-IR"/>
+        </w:rPr>
+        <w:t>104</w:t>
       </w:r>
       <w:r>
         <w:rPr>
@@ -4471,7 +3333,7 @@
           <w:rFonts w:eastAsiaTheme="minorEastAsia"/>
           <w:lang w:bidi="fa-IR"/>
         </w:rPr>
-        <w:t>138</w:t>
+        <w:t>140</w:t>
       </w:r>
       <w:r>
         <w:rPr>
@@ -4485,7 +3347,7 @@
           <w:rFonts w:eastAsiaTheme="minorEastAsia"/>
           <w:lang w:bidi="fa-IR"/>
         </w:rPr>
-        <w:t>140</w:t>
+        <w:t>122</w:t>
       </w:r>
       <w:r>
         <w:rPr>
@@ -4507,14 +3369,7 @@
           <w:rFonts w:eastAsiaTheme="minorEastAsia"/>
           <w:lang w:bidi="fa-IR"/>
         </w:rPr>
-        <w:t>P</w:t>
-      </w:r>
-      <w:r>
-        <w:rPr>
-          <w:rFonts w:eastAsiaTheme="minorEastAsia"/>
-          <w:lang w:bidi="fa-IR"/>
-        </w:rPr>
-        <w:t xml:space="preserve"> = (</w:t>
+        <w:t>O = (</w:t>
       </w:r>
       <w:r>
         <w:rPr>
@@ -4535,6 +3390,20 @@
           <w:rFonts w:eastAsiaTheme="minorEastAsia"/>
           <w:lang w:bidi="fa-IR"/>
         </w:rPr>
+        <w:t>138</w:t>
+      </w:r>
+      <w:r>
+        <w:rPr>
+          <w:rFonts w:eastAsiaTheme="minorEastAsia"/>
+          <w:lang w:bidi="fa-IR"/>
+        </w:rPr>
+        <w:t xml:space="preserve">) / 2 = </w:t>
+      </w:r>
+      <w:r>
+        <w:rPr>
+          <w:rFonts w:eastAsiaTheme="minorEastAsia"/>
+          <w:lang w:bidi="fa-IR"/>
+        </w:rPr>
         <w:t>140</w:t>
       </w:r>
       <w:r>
@@ -4542,6 +3411,49 @@
           <w:rFonts w:eastAsiaTheme="minorEastAsia"/>
           <w:lang w:bidi="fa-IR"/>
         </w:rPr>
+        <w:t xml:space="preserve"> </w:t>
+      </w:r>
+    </w:p>
+    <w:p>
+      <w:pPr>
+        <w:rPr>
+          <w:rFonts w:eastAsiaTheme="minorEastAsia"/>
+          <w:lang w:bidi="fa-IR"/>
+        </w:rPr>
+      </w:pPr>
+      <w:r>
+        <w:rPr>
+          <w:rFonts w:eastAsiaTheme="minorEastAsia"/>
+          <w:lang w:bidi="fa-IR"/>
+        </w:rPr>
+        <w:t>P = (</w:t>
+      </w:r>
+      <w:r>
+        <w:rPr>
+          <w:rFonts w:eastAsiaTheme="minorEastAsia"/>
+          <w:lang w:bidi="fa-IR"/>
+        </w:rPr>
+        <w:t>142</w:t>
+      </w:r>
+      <w:r>
+        <w:rPr>
+          <w:rFonts w:eastAsiaTheme="minorEastAsia"/>
+          <w:lang w:bidi="fa-IR"/>
+        </w:rPr>
+        <w:t xml:space="preserve"> + </w:t>
+      </w:r>
+      <w:r>
+        <w:rPr>
+          <w:rFonts w:eastAsiaTheme="minorEastAsia"/>
+          <w:lang w:bidi="fa-IR"/>
+        </w:rPr>
+        <w:t>140</w:t>
+      </w:r>
+      <w:r>
+        <w:rPr>
+          <w:rFonts w:eastAsiaTheme="minorEastAsia"/>
+          <w:lang w:bidi="fa-IR"/>
+        </w:rPr>
         <w:t xml:space="preserve">) / 2 = </w:t>
       </w:r>
       <w:r>
@@ -4558,10 +3470,31 @@
         </w:rPr>
         <w:t xml:space="preserve"> </w:t>
       </w:r>
+    </w:p>
+    <w:p>
+      <w:pPr>
+        <w:spacing w:after="0" w:line="240" w:lineRule="auto"/>
+        <w:jc w:val="center"/>
+        <w:rPr>
+          <w:rFonts w:ascii="TimesNewRomanPSMT" w:eastAsia="Times New Roman" w:hAnsi="TimesNewRomanPSMT" w:cs="Times New Roman"/>
+          <w:color w:val="000000"/>
+          <w:kern w:val="0"/>
+          <w:sz w:val="28"/>
+          <w:szCs w:val="28"/>
+          <w14:ligatures w14:val="none"/>
+        </w:rPr>
+        <w:sectPr>
+          <w:type w:val="continuous"/>
+          <w:pgSz w:w="11906" w:h="16838" w:code="9"/>
+          <w:pgMar w:top="1440" w:right="1440" w:bottom="1440" w:left="1440" w:header="720" w:footer="720" w:gutter="0"/>
+          <w:cols w:num="2" w:space="720"/>
+          <w:docGrid w:linePitch="435"/>
+        </w:sectPr>
+      </w:pPr>
     </w:p>
     <w:tbl>
       <w:tblPr>
-        <w:tblpPr w:leftFromText="180" w:rightFromText="180" w:vertAnchor="text" w:horzAnchor="page" w:tblpX="2071" w:tblpY="91"/>
+        <w:tblpPr w:leftFromText="180" w:rightFromText="180" w:vertAnchor="text" w:horzAnchor="margin" w:tblpXSpec="center" w:tblpY="-342"/>
         <w:tblW w:w="0" w:type="auto"/>
         <w:tblBorders>
           <w:top w:val="single" w:sz="6" w:space="0" w:color="auto"/>
@@ -4618,6 +3551,7 @@
                 <w:szCs w:val="28"/>
                 <w14:ligatures w14:val="none"/>
               </w:rPr>
+              <w:lastRenderedPageBreak/>
               <w:t>107</w:t>
             </w:r>
           </w:p>
@@ -5653,6 +4587,7 @@
       </w:pPr>
     </w:p>
     <w:sectPr>
+      <w:type w:val="continuous"/>
       <w:pgSz w:w="11906" w:h="16838" w:code="9"/>
       <w:pgMar w:top="1440" w:right="1440" w:bottom="1440" w:left="1440" w:header="720" w:footer="720" w:gutter="0"/>
       <w:cols w:space="720"/>
@@ -5778,11 +4713,10 @@
     </w:lvl>
   </w:abstractNum>
   <w:abstractNum w:abstractNumId="1" w15:restartNumberingAfterBreak="0">
-    <w:nsid w:val="446E7A73"/>
+    <w:nsid w:val="40EE1FB8"/>
     <w:multiLevelType w:val="hybridMultilevel"/>
-    <w:tmpl w:val="99200B1E"/>
-    <w:lvl w:ilvl="0" w:tplc="2A1A9618">
-      <w:start w:val="142"/>
+    <w:tmpl w:val="FB5CBF32"/>
+    <w:lvl w:ilvl="0" w:tplc="308230CA">
       <w:numFmt w:val="bullet"/>
       <w:lvlText w:val=""/>
       <w:lvlJc w:val="left"/>
@@ -5890,10 +4824,126 @@
       </w:rPr>
     </w:lvl>
   </w:abstractNum>
+  <w:abstractNum w:abstractNumId="2" w15:restartNumberingAfterBreak="0">
+    <w:nsid w:val="446E7A73"/>
+    <w:multiLevelType w:val="hybridMultilevel"/>
+    <w:tmpl w:val="99200B1E"/>
+    <w:lvl w:ilvl="0" w:tplc="2A1A9618">
+      <w:start w:val="142"/>
+      <w:numFmt w:val="bullet"/>
+      <w:lvlText w:val=""/>
+      <w:lvlJc w:val="left"/>
+      <w:pPr>
+        <w:ind w:left="720" w:hanging="360"/>
+      </w:pPr>
+      <w:rPr>
+        <w:rFonts w:ascii="Symbol" w:eastAsiaTheme="minorEastAsia" w:hAnsi="Symbol" w:cs="Calibri" w:hint="default"/>
+      </w:rPr>
+    </w:lvl>
+    <w:lvl w:ilvl="1" w:tplc="04090003" w:tentative="1">
+      <w:start w:val="1"/>
+      <w:numFmt w:val="bullet"/>
+      <w:lvlText w:val="o"/>
+      <w:lvlJc w:val="left"/>
+      <w:pPr>
+        <w:ind w:left="1440" w:hanging="360"/>
+      </w:pPr>
+      <w:rPr>
+        <w:rFonts w:ascii="Courier New" w:hAnsi="Courier New" w:cs="Courier New" w:hint="default"/>
+      </w:rPr>
+    </w:lvl>
+    <w:lvl w:ilvl="2" w:tplc="04090005" w:tentative="1">
+      <w:start w:val="1"/>
+      <w:numFmt w:val="bullet"/>
+      <w:lvlText w:val=""/>
+      <w:lvlJc w:val="left"/>
+      <w:pPr>
+        <w:ind w:left="2160" w:hanging="360"/>
+      </w:pPr>
+      <w:rPr>
+        <w:rFonts w:ascii="Wingdings" w:hAnsi="Wingdings" w:hint="default"/>
+      </w:rPr>
+    </w:lvl>
+    <w:lvl w:ilvl="3" w:tplc="04090001" w:tentative="1">
+      <w:start w:val="1"/>
+      <w:numFmt w:val="bullet"/>
+      <w:lvlText w:val=""/>
+      <w:lvlJc w:val="left"/>
+      <w:pPr>
+        <w:ind w:left="2880" w:hanging="360"/>
+      </w:pPr>
+      <w:rPr>
+        <w:rFonts w:ascii="Symbol" w:hAnsi="Symbol" w:hint="default"/>
+      </w:rPr>
+    </w:lvl>
+    <w:lvl w:ilvl="4" w:tplc="04090003" w:tentative="1">
+      <w:start w:val="1"/>
+      <w:numFmt w:val="bullet"/>
+      <w:lvlText w:val="o"/>
+      <w:lvlJc w:val="left"/>
+      <w:pPr>
+        <w:ind w:left="3600" w:hanging="360"/>
+      </w:pPr>
+      <w:rPr>
+        <w:rFonts w:ascii="Courier New" w:hAnsi="Courier New" w:cs="Courier New" w:hint="default"/>
+      </w:rPr>
+    </w:lvl>
+    <w:lvl w:ilvl="5" w:tplc="04090005" w:tentative="1">
+      <w:start w:val="1"/>
+      <w:numFmt w:val="bullet"/>
+      <w:lvlText w:val=""/>
+      <w:lvlJc w:val="left"/>
+      <w:pPr>
+        <w:ind w:left="4320" w:hanging="360"/>
+      </w:pPr>
+      <w:rPr>
+        <w:rFonts w:ascii="Wingdings" w:hAnsi="Wingdings" w:hint="default"/>
+      </w:rPr>
+    </w:lvl>
+    <w:lvl w:ilvl="6" w:tplc="04090001" w:tentative="1">
+      <w:start w:val="1"/>
+      <w:numFmt w:val="bullet"/>
+      <w:lvlText w:val=""/>
+      <w:lvlJc w:val="left"/>
+      <w:pPr>
+        <w:ind w:left="5040" w:hanging="360"/>
+      </w:pPr>
+      <w:rPr>
+        <w:rFonts w:ascii="Symbol" w:hAnsi="Symbol" w:hint="default"/>
+      </w:rPr>
+    </w:lvl>
+    <w:lvl w:ilvl="7" w:tplc="04090003" w:tentative="1">
+      <w:start w:val="1"/>
+      <w:numFmt w:val="bullet"/>
+      <w:lvlText w:val="o"/>
+      <w:lvlJc w:val="left"/>
+      <w:pPr>
+        <w:ind w:left="5760" w:hanging="360"/>
+      </w:pPr>
+      <w:rPr>
+        <w:rFonts w:ascii="Courier New" w:hAnsi="Courier New" w:cs="Courier New" w:hint="default"/>
+      </w:rPr>
+    </w:lvl>
+    <w:lvl w:ilvl="8" w:tplc="04090005" w:tentative="1">
+      <w:start w:val="1"/>
+      <w:numFmt w:val="bullet"/>
+      <w:lvlText w:val=""/>
+      <w:lvlJc w:val="left"/>
+      <w:pPr>
+        <w:ind w:left="6480" w:hanging="360"/>
+      </w:pPr>
+      <w:rPr>
+        <w:rFonts w:ascii="Wingdings" w:hAnsi="Wingdings" w:hint="default"/>
+      </w:rPr>
+    </w:lvl>
+  </w:abstractNum>
   <w:num w:numId="1" w16cid:durableId="1106533842">
     <w:abstractNumId w:val="0"/>
   </w:num>
   <w:num w:numId="2" w16cid:durableId="1905871493">
+    <w:abstractNumId w:val="2"/>
+  </w:num>
+  <w:num w:numId="3" w16cid:durableId="756369406">
     <w:abstractNumId w:val="1"/>
   </w:num>
 </w:numbering>

</xml_diff>

<commit_message>
Added 3rd question answer to the Theorical.docx file
</commit_message>
<xml_diff>
--- a/HW.01/Answers/Theorical/Theorical-answers.docx
+++ b/HW.01/Answers/Theorical/Theorical-answers.docx
@@ -1,6 +1,7 @@
 
 <file path=word/document.xml><?xml version="1.0" encoding="utf-8"?>
 <w:document xmlns:wpc="http://schemas.microsoft.com/office/word/2010/wordprocessingCanvas" xmlns:cx="http://schemas.microsoft.com/office/drawing/2014/chartex" xmlns:cx1="http://schemas.microsoft.com/office/drawing/2015/9/8/chartex" xmlns:cx2="http://schemas.microsoft.com/office/drawing/2015/10/21/chartex" xmlns:cx3="http://schemas.microsoft.com/office/drawing/2016/5/9/chartex" xmlns:cx4="http://schemas.microsoft.com/office/drawing/2016/5/10/chartex" xmlns:cx5="http://schemas.microsoft.com/office/drawing/2016/5/11/chartex" xmlns:cx6="http://schemas.microsoft.com/office/drawing/2016/5/12/chartex" xmlns:cx7="http://schemas.microsoft.com/office/drawing/2016/5/13/chartex" xmlns:cx8="http://schemas.microsoft.com/office/drawing/2016/5/14/chartex" xmlns:mc="http://schemas.openxmlformats.org/markup-compatibility/2006" xmlns:aink="http://schemas.microsoft.com/office/drawing/2016/ink" xmlns:am3d="http://schemas.microsoft.com/office/drawing/2017/model3d" xmlns:o="urn:schemas-microsoft-com:office:office" xmlns:oel="http://schemas.microsoft.com/office/2019/extlst" xmlns:r="http://schemas.openxmlformats.org/officeDocument/2006/relationships" xmlns:m="http://schemas.openxmlformats.org/officeDocument/2006/math" xmlns:v="urn:schemas-microsoft-com:vml" xmlns:wp14="http://schemas.microsoft.com/office/word/2010/wordprocessingDrawing" xmlns:wp="http://schemas.openxmlformats.org/drawingml/2006/wordprocessingDrawing" xmlns:w10="urn:schemas-microsoft-com:office:word" xmlns:w="http://schemas.openxmlformats.org/wordprocessingml/2006/main" xmlns:w14="http://schemas.microsoft.com/office/word/2010/wordml" xmlns:w15="http://schemas.microsoft.com/office/word/2012/wordml" xmlns:w16cex="http://schemas.microsoft.com/office/word/2018/wordml/cex" xmlns:w16cid="http://schemas.microsoft.com/office/word/2016/wordml/cid" xmlns:w16="http://schemas.microsoft.com/office/word/2018/wordml" xmlns:w16sdtdh="http://schemas.microsoft.com/office/word/2020/wordml/sdtdatahash" xmlns:w16se="http://schemas.microsoft.com/office/word/2015/wordml/symex" xmlns:wpg="http://schemas.microsoft.com/office/word/2010/wordprocessingGroup" xmlns:wpi="http://schemas.microsoft.com/office/word/2010/wordprocessingInk" xmlns:wne="http://schemas.microsoft.com/office/word/2006/wordml" xmlns:wps="http://schemas.microsoft.com/office/word/2010/wordprocessingShape" mc:Ignorable="w14 w15 w16se w16cid w16 w16cex w16sdtdh wp14">
+  <w:background w:color="272727" w:themeColor="text1" w:themeTint="D8"/>
   <w:body>
     <w:p>
       <w:pPr>
@@ -843,35 +844,12 @@
           <w:lang w:bidi="fa-IR"/>
         </w:rPr>
       </w:pPr>
-    </w:p>
-    <w:p>
-      <w:pPr>
-        <w:rPr>
-          <w:rFonts w:eastAsiaTheme="minorEastAsia"/>
-          <w:lang w:bidi="fa-IR"/>
-        </w:rPr>
-      </w:pPr>
-    </w:p>
-    <w:p>
-      <w:pPr>
-        <w:rPr>
-          <w:rFonts w:eastAsiaTheme="minorEastAsia"/>
-          <w:lang w:bidi="fa-IR"/>
-        </w:rPr>
-      </w:pPr>
-    </w:p>
-    <w:p>
-      <w:pPr>
-        <w:rPr>
-          <w:rFonts w:eastAsiaTheme="minorEastAsia"/>
-          <w:lang w:bidi="fa-IR"/>
-        </w:rPr>
-      </w:pPr>
-      <w:r>
-        <w:rPr>
-          <w:rFonts w:eastAsiaTheme="minorEastAsia"/>
-          <w:lang w:bidi="fa-IR"/>
-        </w:rPr>
+      <w:r>
+        <w:rPr>
+          <w:rFonts w:eastAsiaTheme="minorEastAsia"/>
+          <w:lang w:bidi="fa-IR"/>
+        </w:rPr>
+        <w:lastRenderedPageBreak/>
         <w:t>Q2.</w:t>
       </w:r>
     </w:p>
@@ -2585,7 +2563,14 @@
           <w:rFonts w:eastAsiaTheme="minorEastAsia"/>
           <w:lang w:bidi="fa-IR"/>
         </w:rPr>
-        <w:t>= 59</w:t>
+        <w:t xml:space="preserve">= </w:t>
+      </w:r>
+      <w:r>
+        <w:rPr>
+          <w:rFonts w:eastAsiaTheme="minorEastAsia"/>
+          <w:lang w:bidi="fa-IR"/>
+        </w:rPr>
+        <w:t>109</w:t>
       </w:r>
       <w:r>
         <w:rPr>
@@ -2628,7 +2613,7 @@
           <w:rFonts w:eastAsiaTheme="minorEastAsia"/>
           <w:lang w:bidi="fa-IR"/>
         </w:rPr>
-        <w:t>58</w:t>
+        <w:t>108</w:t>
       </w:r>
       <w:r>
         <w:rPr>
@@ -2700,7 +2685,7 @@
           <w:rFonts w:eastAsiaTheme="minorEastAsia"/>
           <w:lang w:bidi="fa-IR"/>
         </w:rPr>
-        <w:t>59</w:t>
+        <w:t>109</w:t>
       </w:r>
       <w:r>
         <w:rPr>
@@ -2742,7 +2727,7 @@
           <w:rFonts w:eastAsiaTheme="minorEastAsia"/>
           <w:lang w:bidi="fa-IR"/>
         </w:rPr>
-        <w:t>95</w:t>
+        <w:t>108</w:t>
       </w:r>
       <w:r>
         <w:rPr>
@@ -2814,14 +2799,14 @@
           <w:rFonts w:eastAsiaTheme="minorEastAsia"/>
           <w:lang w:bidi="fa-IR"/>
         </w:rPr>
-        <w:t>58</w:t>
-      </w:r>
-      <w:r>
-        <w:rPr>
-          <w:rFonts w:eastAsiaTheme="minorEastAsia"/>
-          <w:lang w:bidi="fa-IR"/>
-        </w:rPr>
-        <w:t xml:space="preserve"> + </w:t>
+        <w:t xml:space="preserve">108 </w:t>
+      </w:r>
+      <w:r>
+        <w:rPr>
+          <w:rFonts w:eastAsiaTheme="minorEastAsia"/>
+          <w:lang w:bidi="fa-IR"/>
+        </w:rPr>
+        <w:t xml:space="preserve">+ </w:t>
       </w:r>
       <w:r>
         <w:rPr>
@@ -2856,7 +2841,7 @@
           <w:rFonts w:eastAsiaTheme="minorEastAsia"/>
           <w:lang w:bidi="fa-IR"/>
         </w:rPr>
-        <w:t>94</w:t>
+        <w:t>107</w:t>
       </w:r>
       <w:r>
         <w:rPr>
@@ -3596,7 +3581,7 @@
                 <w:u w:val="single"/>
                 <w14:ligatures w14:val="none"/>
               </w:rPr>
-              <w:t>59</w:t>
+              <w:t>109</w:t>
             </w:r>
           </w:p>
         </w:tc>
@@ -3677,7 +3662,7 @@
                 <w:u w:val="single"/>
                 <w14:ligatures w14:val="none"/>
               </w:rPr>
-              <w:t>58</w:t>
+              <w:t>108</w:t>
             </w:r>
           </w:p>
         </w:tc>
@@ -3807,50 +3792,6 @@
                 <w:u w:val="single"/>
                 <w14:ligatures w14:val="none"/>
               </w:rPr>
-              <w:t>95</w:t>
-            </w:r>
-          </w:p>
-        </w:tc>
-        <w:tc>
-          <w:tcPr>
-            <w:tcW w:w="1148" w:type="dxa"/>
-            <w:tcBorders>
-              <w:top w:val="single" w:sz="4" w:space="0" w:color="auto"/>
-              <w:left w:val="single" w:sz="4" w:space="0" w:color="auto"/>
-              <w:bottom w:val="single" w:sz="4" w:space="0" w:color="auto"/>
-              <w:right w:val="single" w:sz="4" w:space="0" w:color="auto"/>
-            </w:tcBorders>
-            <w:shd w:val="clear" w:color="auto" w:fill="E2EFD9" w:themeFill="accent6" w:themeFillTint="33"/>
-            <w:vAlign w:val="center"/>
-          </w:tcPr>
-          <w:p>
-            <w:pPr>
-              <w:spacing w:after="0" w:line="240" w:lineRule="auto"/>
-              <w:jc w:val="center"/>
-              <w:rPr>
-                <w:rFonts w:ascii="TimesNewRomanPSMT" w:eastAsia="Times New Roman" w:hAnsi="TimesNewRomanPSMT" w:cs="Times New Roman"/>
-                <w:b/>
-                <w:bCs/>
-                <w:color w:val="000000"/>
-                <w:kern w:val="0"/>
-                <w:sz w:val="28"/>
-                <w:szCs w:val="28"/>
-                <w:u w:val="single"/>
-                <w14:ligatures w14:val="none"/>
-              </w:rPr>
-            </w:pPr>
-            <w:r>
-              <w:rPr>
-                <w:rFonts w:ascii="TimesNewRomanPSMT" w:eastAsia="Times New Roman" w:hAnsi="TimesNewRomanPSMT" w:cs="Times New Roman"/>
-                <w:b/>
-                <w:bCs/>
-                <w:color w:val="000000"/>
-                <w:kern w:val="0"/>
-                <w:sz w:val="28"/>
-                <w:szCs w:val="28"/>
-                <w:u w:val="single"/>
-                <w14:ligatures w14:val="none"/>
-              </w:rPr>
               <w:t>108</w:t>
             </w:r>
           </w:p>
@@ -3895,7 +3836,51 @@
                 <w:u w:val="single"/>
                 <w14:ligatures w14:val="none"/>
               </w:rPr>
-              <w:t>94</w:t>
+              <w:t>108</w:t>
+            </w:r>
+          </w:p>
+        </w:tc>
+        <w:tc>
+          <w:tcPr>
+            <w:tcW w:w="1148" w:type="dxa"/>
+            <w:tcBorders>
+              <w:top w:val="single" w:sz="4" w:space="0" w:color="auto"/>
+              <w:left w:val="single" w:sz="4" w:space="0" w:color="auto"/>
+              <w:bottom w:val="single" w:sz="4" w:space="0" w:color="auto"/>
+              <w:right w:val="single" w:sz="4" w:space="0" w:color="auto"/>
+            </w:tcBorders>
+            <w:shd w:val="clear" w:color="auto" w:fill="E2EFD9" w:themeFill="accent6" w:themeFillTint="33"/>
+            <w:vAlign w:val="center"/>
+          </w:tcPr>
+          <w:p>
+            <w:pPr>
+              <w:spacing w:after="0" w:line="240" w:lineRule="auto"/>
+              <w:jc w:val="center"/>
+              <w:rPr>
+                <w:rFonts w:ascii="TimesNewRomanPSMT" w:eastAsia="Times New Roman" w:hAnsi="TimesNewRomanPSMT" w:cs="Times New Roman"/>
+                <w:b/>
+                <w:bCs/>
+                <w:color w:val="000000"/>
+                <w:kern w:val="0"/>
+                <w:sz w:val="28"/>
+                <w:szCs w:val="28"/>
+                <w:u w:val="single"/>
+                <w14:ligatures w14:val="none"/>
+              </w:rPr>
+            </w:pPr>
+            <w:r>
+              <w:rPr>
+                <w:rFonts w:ascii="TimesNewRomanPSMT" w:eastAsia="Times New Roman" w:hAnsi="TimesNewRomanPSMT" w:cs="Times New Roman"/>
+                <w:b/>
+                <w:bCs/>
+                <w:color w:val="000000"/>
+                <w:kern w:val="0"/>
+                <w:sz w:val="28"/>
+                <w:szCs w:val="28"/>
+                <w:u w:val="single"/>
+                <w14:ligatures w14:val="none"/>
+              </w:rPr>
+              <w:t>107</w:t>
             </w:r>
           </w:p>
         </w:tc>
@@ -4585,6 +4570,439 @@
           <w:lang w:bidi="fa-IR"/>
         </w:rPr>
       </w:pPr>
+    </w:p>
+    <w:p>
+      <w:pPr>
+        <w:rPr>
+          <w:rFonts w:eastAsiaTheme="minorEastAsia"/>
+          <w:lang w:bidi="fa-IR"/>
+        </w:rPr>
+      </w:pPr>
+    </w:p>
+    <w:p>
+      <w:pPr>
+        <w:rPr>
+          <w:rFonts w:eastAsiaTheme="minorEastAsia"/>
+          <w:lang w:bidi="fa-IR"/>
+        </w:rPr>
+      </w:pPr>
+    </w:p>
+    <w:p>
+      <w:pPr>
+        <w:rPr>
+          <w:rFonts w:eastAsiaTheme="minorEastAsia"/>
+          <w:lang w:bidi="fa-IR"/>
+        </w:rPr>
+      </w:pPr>
+    </w:p>
+    <w:p>
+      <w:pPr>
+        <w:rPr>
+          <w:rFonts w:eastAsiaTheme="minorEastAsia"/>
+          <w:lang w:bidi="fa-IR"/>
+        </w:rPr>
+      </w:pPr>
+    </w:p>
+    <w:p>
+      <w:pPr>
+        <w:rPr>
+          <w:rFonts w:eastAsiaTheme="minorEastAsia"/>
+          <w:lang w:bidi="fa-IR"/>
+        </w:rPr>
+      </w:pPr>
+    </w:p>
+    <w:p>
+      <w:pPr>
+        <w:rPr>
+          <w:rFonts w:eastAsiaTheme="minorEastAsia"/>
+          <w:lang w:bidi="fa-IR"/>
+        </w:rPr>
+      </w:pPr>
+    </w:p>
+    <w:p>
+      <w:pPr>
+        <w:rPr>
+          <w:rFonts w:eastAsiaTheme="minorEastAsia"/>
+          <w:lang w:bidi="fa-IR"/>
+        </w:rPr>
+      </w:pPr>
+    </w:p>
+    <w:p>
+      <w:pPr>
+        <w:rPr>
+          <w:rFonts w:eastAsiaTheme="minorEastAsia"/>
+          <w:lang w:bidi="fa-IR"/>
+        </w:rPr>
+      </w:pPr>
+    </w:p>
+    <w:p>
+      <w:pPr>
+        <w:rPr>
+          <w:rFonts w:eastAsiaTheme="minorEastAsia"/>
+          <w:rtl/>
+          <w:lang w:bidi="fa-IR"/>
+        </w:rPr>
+      </w:pPr>
+    </w:p>
+    <w:p>
+      <w:pPr>
+        <w:pBdr>
+          <w:bottom w:val="single" w:sz="6" w:space="1" w:color="auto"/>
+        </w:pBdr>
+        <w:rPr>
+          <w:rFonts w:eastAsiaTheme="minorEastAsia"/>
+          <w:rtl/>
+          <w:lang w:bidi="fa-IR"/>
+        </w:rPr>
+      </w:pPr>
+    </w:p>
+    <w:p>
+      <w:pPr>
+        <w:rPr>
+          <w:rFonts w:eastAsiaTheme="minorEastAsia"/>
+          <w:lang w:bidi="fa-IR"/>
+        </w:rPr>
+      </w:pPr>
+      <w:r>
+        <w:rPr>
+          <w:rFonts w:eastAsiaTheme="minorEastAsia"/>
+          <w:noProof/>
+          <w:lang w:bidi="fa-IR"/>
+        </w:rPr>
+        <w:drawing>
+          <wp:anchor distT="0" distB="0" distL="114300" distR="114300" simplePos="0" relativeHeight="251660288" behindDoc="1" locked="0" layoutInCell="1" allowOverlap="1" wp14:anchorId="75E48DD1" wp14:editId="3E147C88">
+            <wp:simplePos x="0" y="0"/>
+            <wp:positionH relativeFrom="margin">
+              <wp:align>right</wp:align>
+            </wp:positionH>
+            <wp:positionV relativeFrom="paragraph">
+              <wp:posOffset>5583</wp:posOffset>
+            </wp:positionV>
+            <wp:extent cx="3357245" cy="2623820"/>
+            <wp:effectExtent l="0" t="0" r="0" b="5080"/>
+            <wp:wrapTight wrapText="bothSides">
+              <wp:wrapPolygon edited="0">
+                <wp:start x="15075" y="0"/>
+                <wp:lineTo x="13972" y="627"/>
+                <wp:lineTo x="13482" y="1411"/>
+                <wp:lineTo x="13482" y="2509"/>
+                <wp:lineTo x="7354" y="4862"/>
+                <wp:lineTo x="0" y="14898"/>
+                <wp:lineTo x="0" y="17564"/>
+                <wp:lineTo x="13237" y="21485"/>
+                <wp:lineTo x="13605" y="21485"/>
+                <wp:lineTo x="14463" y="21485"/>
+                <wp:lineTo x="20346" y="12546"/>
+                <wp:lineTo x="21449" y="10664"/>
+                <wp:lineTo x="21449" y="8312"/>
+                <wp:lineTo x="19733" y="7528"/>
+                <wp:lineTo x="19855" y="1882"/>
+                <wp:lineTo x="19120" y="627"/>
+                <wp:lineTo x="18017" y="0"/>
+                <wp:lineTo x="15075" y="0"/>
+              </wp:wrapPolygon>
+            </wp:wrapTight>
+            <wp:docPr id="736643344" name="Picture 3"/>
+            <wp:cNvGraphicFramePr>
+              <a:graphicFrameLocks xmlns:a="http://schemas.openxmlformats.org/drawingml/2006/main" noChangeAspect="1"/>
+            </wp:cNvGraphicFramePr>
+            <a:graphic xmlns:a="http://schemas.openxmlformats.org/drawingml/2006/main">
+              <a:graphicData uri="http://schemas.openxmlformats.org/drawingml/2006/picture">
+                <pic:pic xmlns:pic="http://schemas.openxmlformats.org/drawingml/2006/picture">
+                  <pic:nvPicPr>
+                    <pic:cNvPr id="0" name="Picture 3"/>
+                    <pic:cNvPicPr>
+                      <a:picLocks noChangeAspect="1" noChangeArrowheads="1"/>
+                    </pic:cNvPicPr>
+                  </pic:nvPicPr>
+                  <pic:blipFill>
+                    <a:blip r:embed="rId5">
+                      <a:extLst>
+                        <a:ext uri="{28A0092B-C50C-407E-A947-70E740481C1C}">
+                          <a14:useLocalDpi xmlns:a14="http://schemas.microsoft.com/office/drawing/2010/main" val="0"/>
+                        </a:ext>
+                      </a:extLst>
+                    </a:blip>
+                    <a:srcRect/>
+                    <a:stretch>
+                      <a:fillRect/>
+                    </a:stretch>
+                  </pic:blipFill>
+                  <pic:spPr bwMode="auto">
+                    <a:xfrm>
+                      <a:off x="0" y="0"/>
+                      <a:ext cx="3357245" cy="2623820"/>
+                    </a:xfrm>
+                    <a:prstGeom prst="rect">
+                      <a:avLst/>
+                    </a:prstGeom>
+                    <a:noFill/>
+                    <a:ln>
+                      <a:noFill/>
+                    </a:ln>
+                  </pic:spPr>
+                </pic:pic>
+              </a:graphicData>
+            </a:graphic>
+            <wp14:sizeRelH relativeFrom="margin">
+              <wp14:pctWidth>0</wp14:pctWidth>
+            </wp14:sizeRelH>
+            <wp14:sizeRelV relativeFrom="margin">
+              <wp14:pctHeight>0</wp14:pctHeight>
+            </wp14:sizeRelV>
+          </wp:anchor>
+        </w:drawing>
+      </w:r>
+      <w:r>
+        <w:rPr>
+          <w:rFonts w:eastAsiaTheme="minorEastAsia"/>
+          <w:noProof/>
+          <w:lang w:bidi="fa-IR"/>
+        </w:rPr>
+        <w:drawing>
+          <wp:anchor distT="0" distB="0" distL="114300" distR="114300" simplePos="0" relativeHeight="251658240" behindDoc="1" locked="0" layoutInCell="1" allowOverlap="1" wp14:anchorId="4EF1E5C8" wp14:editId="4AAD2E6C">
+            <wp:simplePos x="0" y="0"/>
+            <wp:positionH relativeFrom="margin">
+              <wp:posOffset>-635</wp:posOffset>
+            </wp:positionH>
+            <wp:positionV relativeFrom="paragraph">
+              <wp:posOffset>224136</wp:posOffset>
+            </wp:positionV>
+            <wp:extent cx="2347595" cy="1194435"/>
+            <wp:effectExtent l="0" t="0" r="0" b="5715"/>
+            <wp:wrapTight wrapText="bothSides">
+              <wp:wrapPolygon edited="0">
+                <wp:start x="7011" y="0"/>
+                <wp:lineTo x="0" y="14469"/>
+                <wp:lineTo x="0" y="16191"/>
+                <wp:lineTo x="11744" y="21359"/>
+                <wp:lineTo x="12269" y="21359"/>
+                <wp:lineTo x="14373" y="21359"/>
+                <wp:lineTo x="14548" y="21359"/>
+                <wp:lineTo x="21384" y="6890"/>
+                <wp:lineTo x="21384" y="5167"/>
+                <wp:lineTo x="10517" y="344"/>
+                <wp:lineTo x="8764" y="0"/>
+                <wp:lineTo x="7011" y="0"/>
+              </wp:wrapPolygon>
+            </wp:wrapTight>
+            <wp:docPr id="994372044" name="Picture 1"/>
+            <wp:cNvGraphicFramePr>
+              <a:graphicFrameLocks xmlns:a="http://schemas.openxmlformats.org/drawingml/2006/main" noChangeAspect="1"/>
+            </wp:cNvGraphicFramePr>
+            <a:graphic xmlns:a="http://schemas.openxmlformats.org/drawingml/2006/main">
+              <a:graphicData uri="http://schemas.openxmlformats.org/drawingml/2006/picture">
+                <pic:pic xmlns:pic="http://schemas.openxmlformats.org/drawingml/2006/picture">
+                  <pic:nvPicPr>
+                    <pic:cNvPr id="0" name="Picture 1"/>
+                    <pic:cNvPicPr>
+                      <a:picLocks noChangeAspect="1" noChangeArrowheads="1"/>
+                    </pic:cNvPicPr>
+                  </pic:nvPicPr>
+                  <pic:blipFill>
+                    <a:blip r:embed="rId6">
+                      <a:extLst>
+                        <a:ext uri="{28A0092B-C50C-407E-A947-70E740481C1C}">
+                          <a14:useLocalDpi xmlns:a14="http://schemas.microsoft.com/office/drawing/2010/main" val="0"/>
+                        </a:ext>
+                      </a:extLst>
+                    </a:blip>
+                    <a:srcRect/>
+                    <a:stretch>
+                      <a:fillRect/>
+                    </a:stretch>
+                  </pic:blipFill>
+                  <pic:spPr bwMode="auto">
+                    <a:xfrm>
+                      <a:off x="0" y="0"/>
+                      <a:ext cx="2347595" cy="1194435"/>
+                    </a:xfrm>
+                    <a:prstGeom prst="rect">
+                      <a:avLst/>
+                    </a:prstGeom>
+                    <a:noFill/>
+                    <a:ln>
+                      <a:noFill/>
+                    </a:ln>
+                  </pic:spPr>
+                </pic:pic>
+              </a:graphicData>
+            </a:graphic>
+          </wp:anchor>
+        </w:drawing>
+      </w:r>
+      <w:r>
+        <w:rPr>
+          <w:rFonts w:eastAsiaTheme="minorEastAsia"/>
+          <w:lang w:bidi="fa-IR"/>
+        </w:rPr>
+        <w:t>Q3.</w:t>
+      </w:r>
+    </w:p>
+    <w:p>
+      <w:pPr>
+        <w:rPr>
+          <w:rFonts w:eastAsiaTheme="minorEastAsia"/>
+          <w:lang w:bidi="fa-IR"/>
+        </w:rPr>
+      </w:pPr>
+    </w:p>
+    <w:p>
+      <w:pPr>
+        <w:rPr>
+          <w:rFonts w:eastAsiaTheme="minorEastAsia"/>
+          <w:lang w:bidi="fa-IR"/>
+        </w:rPr>
+      </w:pPr>
+    </w:p>
+    <w:p>
+      <w:pPr>
+        <w:rPr>
+          <w:rFonts w:eastAsiaTheme="minorEastAsia"/>
+          <w:lang w:bidi="fa-IR"/>
+        </w:rPr>
+      </w:pPr>
+      <w:r>
+        <w:rPr>
+          <w:rFonts w:eastAsiaTheme="minorEastAsia"/>
+          <w:noProof/>
+          <w:lang w:bidi="fa-IR"/>
+        </w:rPr>
+        <w:drawing>
+          <wp:anchor distT="0" distB="0" distL="114300" distR="114300" simplePos="0" relativeHeight="251659264" behindDoc="1" locked="0" layoutInCell="1" allowOverlap="1" wp14:anchorId="173ACB04" wp14:editId="4750B9A4">
+            <wp:simplePos x="0" y="0"/>
+            <wp:positionH relativeFrom="column">
+              <wp:posOffset>-389435</wp:posOffset>
+            </wp:positionH>
+            <wp:positionV relativeFrom="paragraph">
+              <wp:posOffset>166843</wp:posOffset>
+            </wp:positionV>
+            <wp:extent cx="2374900" cy="1255395"/>
+            <wp:effectExtent l="0" t="0" r="6350" b="1905"/>
+            <wp:wrapTight wrapText="bothSides">
+              <wp:wrapPolygon edited="0">
+                <wp:start x="6930" y="0"/>
+                <wp:lineTo x="0" y="14094"/>
+                <wp:lineTo x="0" y="16716"/>
+                <wp:lineTo x="11782" y="21305"/>
+                <wp:lineTo x="12475" y="21305"/>
+                <wp:lineTo x="14554" y="21305"/>
+                <wp:lineTo x="21484" y="6883"/>
+                <wp:lineTo x="21484" y="4917"/>
+                <wp:lineTo x="10916" y="328"/>
+                <wp:lineTo x="9183" y="0"/>
+                <wp:lineTo x="6930" y="0"/>
+              </wp:wrapPolygon>
+            </wp:wrapTight>
+            <wp:docPr id="717995774" name="Picture 2"/>
+            <wp:cNvGraphicFramePr>
+              <a:graphicFrameLocks xmlns:a="http://schemas.openxmlformats.org/drawingml/2006/main" noChangeAspect="1"/>
+            </wp:cNvGraphicFramePr>
+            <a:graphic xmlns:a="http://schemas.openxmlformats.org/drawingml/2006/main">
+              <a:graphicData uri="http://schemas.openxmlformats.org/drawingml/2006/picture">
+                <pic:pic xmlns:pic="http://schemas.openxmlformats.org/drawingml/2006/picture">
+                  <pic:nvPicPr>
+                    <pic:cNvPr id="0" name="Picture 2"/>
+                    <pic:cNvPicPr>
+                      <a:picLocks noChangeAspect="1" noChangeArrowheads="1"/>
+                    </pic:cNvPicPr>
+                  </pic:nvPicPr>
+                  <pic:blipFill>
+                    <a:blip r:embed="rId7">
+                      <a:extLst>
+                        <a:ext uri="{28A0092B-C50C-407E-A947-70E740481C1C}">
+                          <a14:useLocalDpi xmlns:a14="http://schemas.microsoft.com/office/drawing/2010/main" val="0"/>
+                        </a:ext>
+                      </a:extLst>
+                    </a:blip>
+                    <a:srcRect/>
+                    <a:stretch>
+                      <a:fillRect/>
+                    </a:stretch>
+                  </pic:blipFill>
+                  <pic:spPr bwMode="auto">
+                    <a:xfrm>
+                      <a:off x="0" y="0"/>
+                      <a:ext cx="2374900" cy="1255395"/>
+                    </a:xfrm>
+                    <a:prstGeom prst="rect">
+                      <a:avLst/>
+                    </a:prstGeom>
+                    <a:noFill/>
+                    <a:ln>
+                      <a:noFill/>
+                    </a:ln>
+                  </pic:spPr>
+                </pic:pic>
+              </a:graphicData>
+            </a:graphic>
+          </wp:anchor>
+        </w:drawing>
+      </w:r>
+    </w:p>
+    <w:p>
+      <w:pPr>
+        <w:rPr>
+          <w:rFonts w:eastAsiaTheme="minorEastAsia"/>
+          <w:lang w:bidi="fa-IR"/>
+        </w:rPr>
+      </w:pPr>
+    </w:p>
+    <w:p>
+      <w:pPr>
+        <w:rPr>
+          <w:rFonts w:eastAsiaTheme="minorEastAsia"/>
+          <w:lang w:bidi="fa-IR"/>
+        </w:rPr>
+      </w:pPr>
+    </w:p>
+    <w:p>
+      <w:pPr>
+        <w:rPr>
+          <w:rFonts w:eastAsiaTheme="minorEastAsia"/>
+          <w:lang w:bidi="fa-IR"/>
+        </w:rPr>
+      </w:pPr>
+    </w:p>
+    <w:p>
+      <w:pPr>
+        <w:rPr>
+          <w:rFonts w:eastAsiaTheme="minorEastAsia"/>
+          <w:rtl/>
+          <w:lang w:bidi="fa-IR"/>
+        </w:rPr>
+      </w:pPr>
+    </w:p>
+    <w:p>
+      <w:pPr>
+        <w:rPr>
+          <w:rFonts w:eastAsiaTheme="minorEastAsia"/>
+          <w:lang w:bidi="fa-IR"/>
+        </w:rPr>
+      </w:pPr>
+      <w:r>
+        <w:rPr>
+          <w:rFonts w:eastAsiaTheme="minorEastAsia"/>
+          <w:lang w:bidi="fa-IR"/>
+        </w:rPr>
+        <w:t>When we see these two items in the main image, it seems that they are different in color. While if we separate these two houses from the original image and show them next to each other, we will see that to our disbelief and surprise, these two images have no color difference.</w:t>
+      </w:r>
+    </w:p>
+    <w:p>
+      <w:pPr>
+        <w:rPr>
+          <w:rFonts w:eastAsiaTheme="minorEastAsia"/>
+          <w:rtl/>
+          <w:lang w:bidi="fa-IR"/>
+        </w:rPr>
+      </w:pPr>
+      <w:r>
+        <w:rPr>
+          <w:rFonts w:eastAsiaTheme="minorEastAsia"/>
+          <w:lang w:bidi="fa-IR"/>
+        </w:rPr>
+        <w:t>This is due to Brightness Adaptation and Brightness Discrimination in the human eye.</w:t>
+      </w:r>
     </w:p>
     <w:sectPr>
       <w:type w:val="continuous"/>

</xml_diff>